<commit_message>
Added code for new abundance IRbio calcs
</commit_message>
<xml_diff>
--- a/Notes/Order of Calculations CR and IR/Order of Calculations CR and IR.docx
+++ b/Notes/Order of Calculations CR and IR/Order of Calculations CR and IR.docx
@@ -50,15 +50,7 @@
         <w:t xml:space="preserve">See </w:t>
       </w:r>
       <w:r>
-        <w:t>~/Documents/Thesis/Microplankton/R Work/</w:t>
-      </w:r>
-      <w:proofErr w:type="spellStart"/>
-      <w:r>
-        <w:t>MicroplanktonAnalysis</w:t>
-      </w:r>
-      <w:proofErr w:type="spellEnd"/>
-      <w:r>
-        <w:t>/scripts/03_calcs_CrFr_bySizeSmLg.R</w:t>
+        <w:t>~/Documents/Thesis/Microplankton/R Work/MicroplanktonAnalysis/scripts/03_calcs_CrFr_bySizeSmLg.R</w:t>
       </w:r>
     </w:p>
     <w:p/>
@@ -67,41 +59,28 @@
         <w:pStyle w:val="Heading2"/>
       </w:pPr>
       <w:r>
-        <w:t>Counts per mL (</w:t>
-      </w:r>
-      <w:proofErr w:type="spellStart"/>
-      <w:r>
-        <w:t>cpm</w:t>
-      </w:r>
-      <w:proofErr w:type="spellEnd"/>
+        <w:t>Counts per mL (cpm)</w:t>
+      </w:r>
+    </w:p>
+    <w:p>
+      <w:pPr>
+        <w:pStyle w:val="Heading3"/>
+      </w:pPr>
+      <w:r>
+        <w:t xml:space="preserve">see </w:t>
+      </w:r>
+      <w:r>
+        <w:t>Equations for Microplankton Analysis.docx</w:t>
+      </w:r>
+    </w:p>
+    <w:p>
+      <w:r>
+        <w:t>cpm = counts/(propCntd*pres_fact*vol_set_ml</w:t>
+      </w:r>
       <w:r>
         <w:t>)</w:t>
       </w:r>
     </w:p>
-    <w:p>
-      <w:pPr>
-        <w:pStyle w:val="Heading3"/>
-      </w:pPr>
-      <w:r>
-        <w:t xml:space="preserve">see </w:t>
-      </w:r>
-      <w:r>
-        <w:t>Equations for Microplankton Analysis.docx</w:t>
-      </w:r>
-    </w:p>
-    <w:p>
-      <w:proofErr w:type="spellStart"/>
-      <w:r>
-        <w:t>cpm</w:t>
-      </w:r>
-      <w:proofErr w:type="spellEnd"/>
-      <w:r>
-        <w:t xml:space="preserve"> = counts/(propCntd*pres_fact*vol_set_ml</w:t>
-      </w:r>
-      <w:r>
-        <w:t>)</w:t>
-      </w:r>
-    </w:p>
     <w:p/>
     <w:p>
       <w:pPr>
@@ -116,15 +95,7 @@
         <w:jc w:val="both"/>
       </w:pPr>
       <w:r>
-        <w:t xml:space="preserve">1 </w:t>
-      </w:r>
-      <w:proofErr w:type="spellStart"/>
-      <w:r>
-        <w:t>pg</w:t>
-      </w:r>
-      <w:proofErr w:type="spellEnd"/>
-      <w:r>
-        <w:t xml:space="preserve"> = 0.000001 µg</w:t>
+        <w:t>1 pg = 0.000001 µg</w:t>
       </w:r>
     </w:p>
     <w:p>
@@ -132,13 +103,8 @@
         <w:jc w:val="both"/>
       </w:pPr>
       <w:r>
-        <w:t xml:space="preserve">1 µg = 1,000,000 </w:t>
-      </w:r>
-      <w:proofErr w:type="spellStart"/>
-      <w:r>
-        <w:t>pg</w:t>
-      </w:r>
-      <w:proofErr w:type="spellEnd"/>
+        <w:t>1 µg = 1,000,000 pg</w:t>
+      </w:r>
     </w:p>
     <w:p>
       <w:pPr>
@@ -164,15 +130,7 @@
         </w:rPr>
       </w:pPr>
       <w:r>
-        <w:t xml:space="preserve">1 </w:t>
-      </w:r>
-      <w:proofErr w:type="spellStart"/>
-      <w:r>
-        <w:t>pg</w:t>
-      </w:r>
-      <w:proofErr w:type="spellEnd"/>
-      <w:r>
-        <w:t xml:space="preserve"> mL</w:t>
+        <w:t>1 pg mL</w:t>
       </w:r>
       <w:r>
         <w:rPr>
@@ -322,15 +280,7 @@
         <w:t>-1</w:t>
       </w:r>
       <w:r>
-        <w:t xml:space="preserve"> = </w:t>
-      </w:r>
-      <w:proofErr w:type="spellStart"/>
-      <w:r>
-        <w:t>pg</w:t>
-      </w:r>
-      <w:proofErr w:type="spellEnd"/>
-      <w:r>
-        <w:t xml:space="preserve"> C m</w:t>
+        <w:t xml:space="preserve"> = pg C m</w:t>
       </w:r>
       <w:r>
         <w:t xml:space="preserve"> </w:t>
@@ -410,31 +360,7 @@
     <w:p/>
     <w:p>
       <w:r>
-        <w:t xml:space="preserve">When calculating straight </w:t>
-      </w:r>
-      <w:proofErr w:type="spellStart"/>
-      <w:r>
-        <w:t>pgC</w:t>
-      </w:r>
-      <w:proofErr w:type="spellEnd"/>
-      <w:r>
-        <w:t xml:space="preserve"> to µ</w:t>
-      </w:r>
-      <w:proofErr w:type="spellStart"/>
-      <w:r>
-        <w:t>gC</w:t>
-      </w:r>
-      <w:proofErr w:type="spellEnd"/>
-      <w:r>
-        <w:t xml:space="preserve"> , not per mL or L, as in </w:t>
-      </w:r>
-      <w:proofErr w:type="spellStart"/>
-      <w:r>
-        <w:t>pgC</w:t>
-      </w:r>
-      <w:proofErr w:type="spellEnd"/>
-      <w:r>
-        <w:t xml:space="preserve"> c</w:t>
+        <w:t>When calculating straight pgC to µgC , not per mL or L, as in pgC c</w:t>
       </w:r>
       <w:r>
         <w:rPr>
@@ -452,10 +378,7 @@
         <w:t>-1</w:t>
       </w:r>
       <w:r>
-        <w:t xml:space="preserve"> to µg C </w:t>
-      </w:r>
-      <w:r>
-        <w:t>c</w:t>
+        <w:t xml:space="preserve"> to µg C c</w:t>
       </w:r>
       <w:r>
         <w:rPr>
@@ -481,15 +404,7 @@
         <w:jc w:val="both"/>
       </w:pPr>
       <w:r>
-        <w:t xml:space="preserve">1 </w:t>
-      </w:r>
-      <w:proofErr w:type="spellStart"/>
-      <w:r>
-        <w:t>pg</w:t>
-      </w:r>
-      <w:proofErr w:type="spellEnd"/>
-      <w:r>
-        <w:t xml:space="preserve"> = 0.000001 µg</w:t>
+        <w:t>1 pg = 0.000001 µg</w:t>
       </w:r>
     </w:p>
     <w:p>
@@ -497,13 +412,8 @@
         <w:jc w:val="both"/>
       </w:pPr>
       <w:r>
-        <w:t xml:space="preserve">1 µg = 1,000,000 </w:t>
-      </w:r>
-      <w:proofErr w:type="spellStart"/>
-      <w:r>
-        <w:t>pg</w:t>
-      </w:r>
-      <w:proofErr w:type="spellEnd"/>
+        <w:t>1 µg = 1,000,000 pg</w:t>
+      </w:r>
     </w:p>
     <w:p/>
     <w:p>
@@ -544,94 +454,62 @@
           <w:sz w:val="18"/>
           <w:szCs w:val="18"/>
         </w:rPr>
-        <w:t>(</w:t>
-      </w:r>
-      <w:proofErr w:type="gramStart"/>
+        <w:t>(ml of water with that organism in it</w:t>
+      </w:r>
       <w:r>
         <w:rPr>
           <w:sz w:val="18"/>
           <w:szCs w:val="18"/>
         </w:rPr>
-        <w:t>ml</w:t>
-      </w:r>
-      <w:proofErr w:type="gramEnd"/>
+        <w:t>; i.e., concentration of that organism</w:t>
+      </w:r>
       <w:r>
         <w:rPr>
           <w:sz w:val="18"/>
           <w:szCs w:val="18"/>
         </w:rPr>
-        <w:t xml:space="preserve"> of water with that organism in it</w:t>
+        <w:t>, cells per mL</w:t>
       </w:r>
       <w:r>
         <w:rPr>
           <w:sz w:val="18"/>
           <w:szCs w:val="18"/>
         </w:rPr>
-        <w:t>; i.e., concentration of that organism</w:t>
-      </w:r>
-      <w:r>
+        <w:t>)</w:t>
+      </w:r>
+    </w:p>
+    <w:p>
+      <w:pPr>
         <w:rPr>
           <w:sz w:val="18"/>
           <w:szCs w:val="18"/>
         </w:rPr>
-        <w:t>, cells per mL</w:t>
-      </w:r>
+      </w:pPr>
       <w:r>
         <w:rPr>
           <w:sz w:val="18"/>
           <w:szCs w:val="18"/>
         </w:rPr>
-        <w:t>)</w:t>
-      </w:r>
-    </w:p>
-    <w:p>
-      <w:pPr>
+        <w:t>Use the cell count data to calculate clearance rate, since “</w:t>
+      </w:r>
+      <w:r>
         <w:rPr>
           <w:sz w:val="18"/>
           <w:szCs w:val="18"/>
         </w:rPr>
-      </w:pPr>
+        <w:t>determination of clearance rate depends upon measured changes in cell concentrations caused by grazers in experimental chambers.</w:t>
+      </w:r>
       <w:r>
         <w:rPr>
           <w:sz w:val="18"/>
           <w:szCs w:val="18"/>
         </w:rPr>
-        <w:t>Use the cell count data to calculate clearance rate, since “</w:t>
-      </w:r>
-      <w:r>
-        <w:rPr>
-          <w:sz w:val="18"/>
-          <w:szCs w:val="18"/>
-        </w:rPr>
-        <w:t>determination of clearance rate depends upon measured changes in cell concentrations caused by grazers in experimental chambers.</w:t>
-      </w:r>
-      <w:r>
-        <w:rPr>
-          <w:sz w:val="18"/>
-          <w:szCs w:val="18"/>
-        </w:rPr>
         <w:t>” Marin et al., 1986</w:t>
       </w:r>
     </w:p>
     <w:p>
       <w:r>
-        <w:t xml:space="preserve">V /T * ( </w:t>
-      </w:r>
-      <w:proofErr w:type="spellStart"/>
-      <w:r>
-        <w:t>lnC</w:t>
-      </w:r>
-      <w:proofErr w:type="spellEnd"/>
-      <w:r>
-        <w:t xml:space="preserve"> -</w:t>
-      </w:r>
-      <w:proofErr w:type="spellStart"/>
-      <w:r>
-        <w:t>lnE</w:t>
-      </w:r>
-      <w:proofErr w:type="spellEnd"/>
-      <w:r>
-        <w:t>)/n</w:t>
+        <w:t>V /T * ( lnC -lnE)/n</w:t>
       </w:r>
     </w:p>
     <w:p>
@@ -691,15 +569,7 @@
       </w:pPr>
       <w:r>
         <w:lastRenderedPageBreak/>
-        <w:t xml:space="preserve">Ingestion Rate (aka feeding rate or consumption rate), quantity (biomass </w:t>
-      </w:r>
-      <w:proofErr w:type="spellStart"/>
-      <w:r>
-        <w:t>pgC</w:t>
-      </w:r>
-      <w:proofErr w:type="spellEnd"/>
-      <w:r>
-        <w:t>, or cell counts) copepod</w:t>
+        <w:t>Ingestion Rate (aka feeding rate or consumption rate), quantity (biomass pgC, or cell counts) copepod</w:t>
       </w:r>
       <w:r>
         <w:rPr>
@@ -740,175 +610,151 @@
         </w:rPr>
         <w:t xml:space="preserve">Initial means in units of </w:t>
       </w:r>
-      <w:proofErr w:type="spellStart"/>
       <w:r>
         <w:rPr>
           <w:sz w:val="20"/>
           <w:szCs w:val="20"/>
         </w:rPr>
-        <w:t>pgC</w:t>
-      </w:r>
-      <w:proofErr w:type="spellEnd"/>
+        <w:t>pgC mL</w:t>
+      </w:r>
       <w:r>
         <w:rPr>
           <w:sz w:val="20"/>
           <w:szCs w:val="20"/>
-        </w:rPr>
-        <w:t xml:space="preserve"> mL</w:t>
+          <w:vertAlign w:val="superscript"/>
+        </w:rPr>
+        <w:t>-1</w:t>
       </w:r>
       <w:r>
         <w:rPr>
           <w:sz w:val="20"/>
           <w:szCs w:val="20"/>
-          <w:vertAlign w:val="superscript"/>
-        </w:rPr>
-        <w:t>-1</w:t>
+        </w:rPr>
+        <w:t xml:space="preserve"> to calculate the Ingestion Rate, because the Clearance Rate is in units of ml copepod</w:t>
       </w:r>
       <w:r>
         <w:rPr>
           <w:sz w:val="20"/>
           <w:szCs w:val="20"/>
-        </w:rPr>
-        <w:t xml:space="preserve"> to calculate the Ingestion Rate, because the Clearance Rate is in units of ml copepod</w:t>
+          <w:vertAlign w:val="superscript"/>
+        </w:rPr>
+        <w:t>-1</w:t>
       </w:r>
       <w:r>
         <w:rPr>
           <w:sz w:val="20"/>
           <w:szCs w:val="20"/>
-          <w:vertAlign w:val="superscript"/>
-        </w:rPr>
-        <w:t>-1</w:t>
+        </w:rPr>
+        <w:t xml:space="preserve"> d</w:t>
       </w:r>
       <w:r>
         <w:rPr>
           <w:sz w:val="20"/>
           <w:szCs w:val="20"/>
-        </w:rPr>
-        <w:t xml:space="preserve"> d</w:t>
+          <w:vertAlign w:val="superscript"/>
+        </w:rPr>
+        <w:t>-1</w:t>
       </w:r>
       <w:r>
         <w:rPr>
           <w:sz w:val="20"/>
           <w:szCs w:val="20"/>
-          <w:vertAlign w:val="superscript"/>
-        </w:rPr>
-        <w:t>-1</w:t>
+        </w:rPr>
+        <w:t xml:space="preserve">. If I want Ingestion Rate in terms of µg C </w:t>
       </w:r>
       <w:r>
         <w:rPr>
           <w:sz w:val="20"/>
           <w:szCs w:val="20"/>
         </w:rPr>
-        <w:t xml:space="preserve">. If I want Ingestion Rate in terms of µg C </w:t>
+        <w:t>copepod</w:t>
       </w:r>
       <w:r>
         <w:rPr>
           <w:sz w:val="20"/>
           <w:szCs w:val="20"/>
-        </w:rPr>
-        <w:t>copepod</w:t>
+          <w:vertAlign w:val="superscript"/>
+        </w:rPr>
+        <w:t>-1</w:t>
       </w:r>
       <w:r>
         <w:rPr>
           <w:sz w:val="20"/>
           <w:szCs w:val="20"/>
-          <w:vertAlign w:val="superscript"/>
-        </w:rPr>
-        <w:t>-1</w:t>
+        </w:rPr>
+        <w:t xml:space="preserve"> d</w:t>
       </w:r>
       <w:r>
         <w:rPr>
           <w:sz w:val="20"/>
           <w:szCs w:val="20"/>
-        </w:rPr>
-        <w:t xml:space="preserve"> d</w:t>
+          <w:vertAlign w:val="superscript"/>
+        </w:rPr>
+        <w:t>-1</w:t>
       </w:r>
       <w:r>
         <w:rPr>
           <w:sz w:val="20"/>
           <w:szCs w:val="20"/>
-          <w:vertAlign w:val="superscript"/>
-        </w:rPr>
-        <w:t>-1</w:t>
+        </w:rPr>
+        <w:t>, then I can do the conversion later</w:t>
       </w:r>
       <w:r>
         <w:rPr>
           <w:sz w:val="20"/>
           <w:szCs w:val="20"/>
         </w:rPr>
-        <w:t>, then I can do the conversion later</w:t>
+        <w:t xml:space="preserve"> by dividing the FR pgC copepod</w:t>
       </w:r>
       <w:r>
         <w:rPr>
           <w:sz w:val="20"/>
           <w:szCs w:val="20"/>
-        </w:rPr>
-        <w:t xml:space="preserve"> by dividing the FR </w:t>
-      </w:r>
-      <w:proofErr w:type="spellStart"/>
+          <w:vertAlign w:val="superscript"/>
+        </w:rPr>
+        <w:t>-1</w:t>
+      </w:r>
       <w:r>
         <w:rPr>
           <w:sz w:val="20"/>
           <w:szCs w:val="20"/>
         </w:rPr>
-        <w:t>pgC</w:t>
-      </w:r>
-      <w:proofErr w:type="spellEnd"/>
+        <w:t xml:space="preserve"> d-</w:t>
+      </w:r>
       <w:r>
         <w:rPr>
           <w:sz w:val="20"/>
           <w:szCs w:val="20"/>
-        </w:rPr>
-        <w:t xml:space="preserve"> copepod</w:t>
+          <w:vertAlign w:val="superscript"/>
+        </w:rPr>
+        <w:t>1</w:t>
       </w:r>
       <w:r>
         <w:rPr>
           <w:sz w:val="20"/>
           <w:szCs w:val="20"/>
+        </w:rPr>
+        <w:t xml:space="preserve"> by 1,000,000, since 1 µg = 1,000,000 pg.</w:t>
+      </w:r>
+    </w:p>
+    <w:p/>
+    <w:p>
+      <w:r>
+        <w:t>CR x mean I</w:t>
+      </w:r>
+    </w:p>
+    <w:p>
+      <w:r>
+        <w:t>CR = Clearance rate, in ml copepod</w:t>
+      </w:r>
+      <w:r>
+        <w:rPr>
           <w:vertAlign w:val="superscript"/>
         </w:rPr>
         <w:t>-1</w:t>
       </w:r>
       <w:r>
-        <w:rPr>
-          <w:sz w:val="20"/>
-          <w:szCs w:val="20"/>
-        </w:rPr>
-        <w:t xml:space="preserve"> d-</w:t>
-      </w:r>
-      <w:r>
-        <w:rPr>
-          <w:sz w:val="20"/>
-          <w:szCs w:val="20"/>
-          <w:vertAlign w:val="superscript"/>
-        </w:rPr>
-        <w:t>1</w:t>
-      </w:r>
-      <w:r>
-        <w:rPr>
-          <w:sz w:val="20"/>
-          <w:szCs w:val="20"/>
-        </w:rPr>
-        <w:t xml:space="preserve"> by 1,000,000, since 1 µg = 1,000,000 pg.</w:t>
-      </w:r>
-    </w:p>
-    <w:p/>
-    <w:p>
-      <w:r>
-        <w:t xml:space="preserve">CR x </w:t>
-      </w:r>
-      <w:proofErr w:type="gramStart"/>
-      <w:r>
-        <w:t>mean</w:t>
-      </w:r>
-      <w:proofErr w:type="gramEnd"/>
-      <w:r>
-        <w:t xml:space="preserve"> I</w:t>
-      </w:r>
-    </w:p>
-    <w:p>
-      <w:r>
-        <w:t>CR = Clearance rate, in ml copepod</w:t>
+        <w:t xml:space="preserve"> d</w:t>
       </w:r>
       <w:r>
         <w:rPr>
@@ -916,30 +762,13 @@
         </w:rPr>
         <w:t>-1</w:t>
       </w:r>
-      <w:r>
-        <w:t xml:space="preserve"> d</w:t>
-      </w:r>
-      <w:r>
-        <w:rPr>
-          <w:vertAlign w:val="superscript"/>
-        </w:rPr>
-        <w:t>-1</w:t>
-      </w:r>
     </w:p>
     <w:p>
       <w:r>
         <w:t>I = initial samples</w:t>
       </w:r>
       <w:r>
-        <w:t xml:space="preserve">, either in </w:t>
-      </w:r>
-      <w:proofErr w:type="spellStart"/>
-      <w:r>
-        <w:t>pgC</w:t>
-      </w:r>
-      <w:proofErr w:type="spellEnd"/>
-      <w:r>
-        <w:t xml:space="preserve"> mL</w:t>
+        <w:t>, either in pgC mL</w:t>
       </w:r>
       <w:r>
         <w:rPr>
@@ -997,13 +826,8 @@
         <w:t>e</w:t>
       </w:r>
       <w:r>
-        <w:t xml:space="preserve"> that has everything, </w:t>
-      </w:r>
-      <w:proofErr w:type="spellStart"/>
-      <w:r>
-        <w:t>volbio_all_cr.Rdata</w:t>
-      </w:r>
-      <w:proofErr w:type="spellEnd"/>
+        <w:t xml:space="preserve"> that has everything, volbio_all_cr.Rdata</w:t>
+      </w:r>
     </w:p>
     <w:p>
       <w:pPr>
@@ -1014,31 +838,7 @@
         </w:numPr>
       </w:pPr>
       <w:r>
-        <w:t xml:space="preserve">columns include: </w:t>
-      </w:r>
-      <w:proofErr w:type="spellStart"/>
-      <w:r>
-        <w:t>samp_ev</w:t>
-      </w:r>
-      <w:proofErr w:type="spellEnd"/>
-      <w:r>
-        <w:t xml:space="preserve">, </w:t>
-      </w:r>
-      <w:proofErr w:type="spellStart"/>
-      <w:r>
-        <w:t>group_size</w:t>
-      </w:r>
-      <w:proofErr w:type="spellEnd"/>
-      <w:r>
-        <w:t xml:space="preserve">, exp, rep, </w:t>
-      </w:r>
-      <w:proofErr w:type="spellStart"/>
-      <w:r>
-        <w:t>cpm</w:t>
-      </w:r>
-      <w:proofErr w:type="spellEnd"/>
-      <w:r>
-        <w:t>, bio_pgC_ml</w:t>
+        <w:t>columns include: samp_ev, group_size, exp, rep, cpm, bio_pgC_ml</w:t>
       </w:r>
     </w:p>
     <w:p>
@@ -1050,31 +850,7 @@
         </w:numPr>
       </w:pPr>
       <w:r>
-        <w:t xml:space="preserve">Sum up the </w:t>
-      </w:r>
-      <w:proofErr w:type="spellStart"/>
-      <w:r>
-        <w:t>cpm</w:t>
-      </w:r>
-      <w:proofErr w:type="spellEnd"/>
-      <w:r>
-        <w:t xml:space="preserve"> for the 15 </w:t>
-      </w:r>
-      <w:proofErr w:type="spellStart"/>
-      <w:r>
-        <w:t>group_size</w:t>
-      </w:r>
-      <w:proofErr w:type="spellEnd"/>
-      <w:r>
-        <w:t xml:space="preserve"> groups, adding all </w:t>
-      </w:r>
-      <w:proofErr w:type="spellStart"/>
-      <w:r>
-        <w:t>cpm</w:t>
-      </w:r>
-      <w:proofErr w:type="spellEnd"/>
-      <w:r>
-        <w:t xml:space="preserve"> for organisms that fall into those 15 categories, such as, all the small centric diatoms in a sampling event, experimental bottle</w:t>
+        <w:t>Sum up the cpm for the 15 group_size groups, adding all cpm for organisms that fall into those 15 categories, such as, all the small centric diatoms in a sampling event, experimental bottle</w:t>
       </w:r>
     </w:p>
     <w:p>
@@ -1086,125 +862,8 @@
         </w:numPr>
       </w:pPr>
       <w:r>
-        <w:t xml:space="preserve">15 major taxa groups abbreviations: </w:t>
-      </w:r>
-      <w:proofErr w:type="spellStart"/>
-      <w:r>
-        <w:t>ChlSm</w:t>
-      </w:r>
-      <w:proofErr w:type="spellEnd"/>
-      <w:r>
-        <w:t xml:space="preserve">, </w:t>
-      </w:r>
-      <w:proofErr w:type="spellStart"/>
-      <w:r>
-        <w:t>ChlLg</w:t>
-      </w:r>
-      <w:proofErr w:type="spellEnd"/>
-      <w:r>
-        <w:t xml:space="preserve">, </w:t>
-      </w:r>
-      <w:proofErr w:type="spellStart"/>
-      <w:r>
-        <w:t>CilSm</w:t>
-      </w:r>
-      <w:proofErr w:type="spellEnd"/>
-      <w:r>
-        <w:t xml:space="preserve">, </w:t>
-      </w:r>
-      <w:proofErr w:type="spellStart"/>
-      <w:r>
-        <w:t>CilLg</w:t>
-      </w:r>
-      <w:proofErr w:type="spellEnd"/>
-      <w:r>
-        <w:t xml:space="preserve">, </w:t>
-      </w:r>
-      <w:proofErr w:type="spellStart"/>
-      <w:r>
-        <w:t>CyanoSm</w:t>
-      </w:r>
-      <w:proofErr w:type="spellEnd"/>
-      <w:r>
-        <w:t xml:space="preserve">, </w:t>
-      </w:r>
-      <w:proofErr w:type="spellStart"/>
-      <w:r>
-        <w:t>CyanoLg</w:t>
-      </w:r>
-      <w:proofErr w:type="spellEnd"/>
-      <w:r>
-        <w:t xml:space="preserve">, </w:t>
-      </w:r>
-      <w:proofErr w:type="spellStart"/>
-      <w:r>
-        <w:t>CenDiaLg</w:t>
-      </w:r>
-      <w:proofErr w:type="spellEnd"/>
-      <w:r>
-        <w:t xml:space="preserve">, </w:t>
-      </w:r>
-      <w:proofErr w:type="spellStart"/>
-      <w:r>
-        <w:t>CenDiaSm</w:t>
-      </w:r>
-      <w:proofErr w:type="spellEnd"/>
-      <w:r>
-        <w:t xml:space="preserve">, </w:t>
-      </w:r>
-      <w:proofErr w:type="spellStart"/>
-      <w:r>
-        <w:t>PenDiaSm</w:t>
-      </w:r>
-      <w:proofErr w:type="spellEnd"/>
-      <w:r>
-        <w:t xml:space="preserve">, </w:t>
-      </w:r>
-      <w:proofErr w:type="spellStart"/>
-      <w:r>
-        <w:t>PenDiaLg</w:t>
-      </w:r>
-      <w:proofErr w:type="spellEnd"/>
-      <w:r>
-        <w:t xml:space="preserve">, </w:t>
-      </w:r>
-      <w:proofErr w:type="spellStart"/>
-      <w:r>
-        <w:t>DinoLg</w:t>
-      </w:r>
-      <w:proofErr w:type="spellEnd"/>
-      <w:r>
-        <w:t xml:space="preserve">, </w:t>
-      </w:r>
-      <w:proofErr w:type="spellStart"/>
-      <w:r>
-        <w:t>FlagSm</w:t>
-      </w:r>
-      <w:proofErr w:type="spellEnd"/>
-      <w:r>
-        <w:t xml:space="preserve">, </w:t>
-      </w:r>
-      <w:proofErr w:type="spellStart"/>
-      <w:r>
-        <w:t>FlagLg</w:t>
-      </w:r>
-      <w:proofErr w:type="spellEnd"/>
-      <w:r>
-        <w:t xml:space="preserve">, </w:t>
-      </w:r>
-      <w:proofErr w:type="spellStart"/>
-      <w:r>
-        <w:t>UnidSm</w:t>
-      </w:r>
-      <w:proofErr w:type="spellEnd"/>
-      <w:r>
-        <w:t xml:space="preserve">, </w:t>
-      </w:r>
-      <w:proofErr w:type="spellStart"/>
-      <w:r>
-        <w:t>UnidLg</w:t>
-      </w:r>
-      <w:proofErr w:type="spellEnd"/>
+        <w:t>15 major taxa groups abbreviations: ChlSm, ChlLg, CilSm, CilLg, CyanoSm, CyanoLg, CenDiaLg, CenDiaSm, PenDiaSm, PenDiaLg, DinoLg, FlagSm, FlagLg, UnidSm, UnidLg</w:t>
+      </w:r>
     </w:p>
     <w:p>
       <w:pPr>
@@ -1215,15 +874,7 @@
         </w:numPr>
       </w:pPr>
       <w:r>
-        <w:t xml:space="preserve">Create a data frame with only the C and E </w:t>
-      </w:r>
-      <w:proofErr w:type="spellStart"/>
-      <w:r>
-        <w:t>cpm</w:t>
-      </w:r>
-      <w:proofErr w:type="spellEnd"/>
-      <w:r>
-        <w:t xml:space="preserve"> columns (the control samples and the experimental samples).</w:t>
+        <w:t>Create a data frame with only the C and E cpm columns (the control samples and the experimental samples).</w:t>
       </w:r>
     </w:p>
     <w:p>
@@ -1259,15 +910,7 @@
         <w:t>l</w:t>
       </w:r>
       <w:r>
-        <w:t xml:space="preserve"> means across the three replicates. When writing the group_by argument, leave out the rep column so that what remains in the data frame is  one row for each </w:t>
-      </w:r>
-      <w:proofErr w:type="spellStart"/>
-      <w:r>
-        <w:t>individiual</w:t>
-      </w:r>
-      <w:proofErr w:type="spellEnd"/>
-      <w:r>
-        <w:t xml:space="preserve"> organism/size and the mean of the control sample counts per ml</w:t>
+        <w:t xml:space="preserve"> means across the three replicates. When writing the group_by argument, leave out the rep column so that what remains in the data frame is  one row for each individiual organism/size and the mean of the control sample counts per ml</w:t>
       </w:r>
       <w:r>
         <w:t>.</w:t>
@@ -1282,15 +925,7 @@
         </w:numPr>
       </w:pPr>
       <w:r>
-        <w:t xml:space="preserve">Since clearance rate needs the mean control samples and the three replicates experimental samples, join those two data frames into one. This will necessarily include the rep column, since we need the experimental samples </w:t>
-      </w:r>
-      <w:proofErr w:type="spellStart"/>
-      <w:r>
-        <w:t>individucal</w:t>
-      </w:r>
-      <w:proofErr w:type="spellEnd"/>
-      <w:r>
-        <w:t xml:space="preserve"> replicate counts or biomass for the calculation.</w:t>
+        <w:t>Since clearance rate needs the mean control samples and the three replicates experimental samples, join those two data frames into one. This will necessarily include the rep column, since we need the experimental samples individucal replicate counts or biomass for the calculation.</w:t>
       </w:r>
     </w:p>
     <w:p>
@@ -1377,13 +1012,8 @@
         <w:lastRenderedPageBreak/>
         <w:t xml:space="preserve">Make a </w:t>
       </w:r>
-      <w:proofErr w:type="spellStart"/>
-      <w:r>
-        <w:t>df</w:t>
-      </w:r>
-      <w:proofErr w:type="spellEnd"/>
-      <w:r>
-        <w:t xml:space="preserve"> that combines rep CR with mean CR</w:t>
+      <w:r>
+        <w:t>df that combines rep CR with mean CR</w:t>
       </w:r>
       <w:r>
         <w:t>, to u</w:t>
@@ -1565,15 +1195,7 @@
         </w:numPr>
       </w:pPr>
       <w:r>
-        <w:t xml:space="preserve">Make a </w:t>
-      </w:r>
-      <w:proofErr w:type="spellStart"/>
-      <w:r>
-        <w:t>df</w:t>
-      </w:r>
-      <w:proofErr w:type="spellEnd"/>
-      <w:r>
-        <w:t xml:space="preserve"> that combines rep FR with mean FR</w:t>
+        <w:t>Make a df that combines rep FR with mean FR</w:t>
       </w:r>
       <w:r>
         <w:t>.</w:t>
@@ -1588,15 +1210,7 @@
         </w:numPr>
       </w:pPr>
       <w:r>
-        <w:t xml:space="preserve">For the biomass ingestion rates, add a column that converts FR from </w:t>
-      </w:r>
-      <w:proofErr w:type="spellStart"/>
-      <w:r>
-        <w:t>pgC</w:t>
-      </w:r>
-      <w:proofErr w:type="spellEnd"/>
-      <w:r>
-        <w:t xml:space="preserve"> </w:t>
+        <w:t xml:space="preserve">For the biomass ingestion rates, add a column that converts FR from pgC </w:t>
       </w:r>
       <w:r>
         <w:t>copepod</w:t>
@@ -1617,15 +1231,7 @@
         <w:t>-1</w:t>
       </w:r>
       <w:r>
-        <w:t xml:space="preserve"> to </w:t>
-      </w:r>
-      <w:proofErr w:type="spellStart"/>
-      <w:r>
-        <w:t>ugC</w:t>
-      </w:r>
-      <w:proofErr w:type="spellEnd"/>
-      <w:r>
-        <w:t xml:space="preserve"> </w:t>
+        <w:t xml:space="preserve"> to ugC </w:t>
       </w:r>
       <w:r>
         <w:t>copepod</w:t>
@@ -1649,15 +1255,7 @@
         <w:t>, since I want to plot in ug.</w:t>
       </w:r>
       <w:r>
-        <w:t xml:space="preserve"> Divide the FR </w:t>
-      </w:r>
-      <w:proofErr w:type="spellStart"/>
-      <w:r>
-        <w:t>pgC</w:t>
-      </w:r>
-      <w:proofErr w:type="spellEnd"/>
-      <w:r>
-        <w:t xml:space="preserve"> copepod</w:t>
+        <w:t xml:space="preserve"> Divide the FR pgC copepod</w:t>
       </w:r>
       <w:r>
         <w:rPr>
@@ -1707,15 +1305,7 @@
         </w:numPr>
       </w:pPr>
       <w:r>
-        <w:t>Sum the counts per ml (</w:t>
-      </w:r>
-      <w:proofErr w:type="spellStart"/>
-      <w:r>
-        <w:t>cpm</w:t>
-      </w:r>
-      <w:proofErr w:type="spellEnd"/>
-      <w:r>
-        <w:t>), grouping by sampling event, taxa group, experiment (Control, Experimental, Initial, Site water) and replicate</w:t>
+        <w:t>Sum the counts per ml (cpm), grouping by sampling event, taxa group, experiment (Control, Experimental, Initial, Site water) and replicate</w:t>
       </w:r>
     </w:p>
     <w:p>
@@ -1727,15 +1317,7 @@
         </w:numPr>
       </w:pPr>
       <w:r>
-        <w:t xml:space="preserve">Take the mean of the Control </w:t>
-      </w:r>
-      <w:proofErr w:type="spellStart"/>
-      <w:r>
-        <w:t>cpm</w:t>
-      </w:r>
-      <w:proofErr w:type="spellEnd"/>
-      <w:r>
-        <w:t xml:space="preserve"> three replicates</w:t>
+        <w:t>Take the mean of the Control cpm three replicates</w:t>
       </w:r>
     </w:p>
     <w:p>
@@ -1808,6 +1390,297 @@
         <w:t xml:space="preserve"> for each sampling event, by taxa groups</w:t>
       </w:r>
     </w:p>
+    <w:p/>
+    <w:p>
+      <w:pPr>
+        <w:pStyle w:val="Heading2"/>
+      </w:pPr>
+      <w:r>
+        <w:t>Abundance Calculations</w:t>
+      </w:r>
+    </w:p>
+    <w:p>
+      <w:pPr>
+        <w:pStyle w:val="Heading3"/>
+      </w:pPr>
+      <w:r>
+        <w:t>Use baseTop5 as the base data frame, for calculating with the Top 5 + Other taxa groups.</w:t>
+      </w:r>
+    </w:p>
+    <w:p>
+      <w:pPr>
+        <w:rPr>
+          <w:u w:val="single"/>
+        </w:rPr>
+      </w:pPr>
+      <w:r>
+        <w:rPr>
+          <w:u w:val="single"/>
+        </w:rPr>
+        <w:t>For Initial Samples</w:t>
+      </w:r>
+    </w:p>
+    <w:p>
+      <w:pPr>
+        <w:pStyle w:val="ListParagraph"/>
+        <w:numPr>
+          <w:ilvl w:val="0"/>
+          <w:numId w:val="6"/>
+        </w:numPr>
+      </w:pPr>
+      <w:r>
+        <w:lastRenderedPageBreak/>
+        <w:t xml:space="preserve">Create a df with just the I samples: </w:t>
+      </w:r>
+      <w:r>
+        <w:br/>
+      </w:r>
+      <w:r>
+        <w:t>abundanceI &lt;- baseTop5 %&gt;%  filter(exp == "I")</w:t>
+      </w:r>
+    </w:p>
+    <w:p>
+      <w:pPr>
+        <w:pStyle w:val="ListParagraph"/>
+        <w:numPr>
+          <w:ilvl w:val="0"/>
+          <w:numId w:val="6"/>
+        </w:numPr>
+      </w:pPr>
+      <w:r>
+        <w:t>Calculate the means of the replicates of biomass pgC mL</w:t>
+      </w:r>
+      <w:r>
+        <w:rPr>
+          <w:vertAlign w:val="superscript"/>
+        </w:rPr>
+        <w:t>-1</w:t>
+      </w:r>
+      <w:r>
+        <w:t xml:space="preserve"> per entry (per organism + dimensions), then sum those replicate means.</w:t>
+      </w:r>
+    </w:p>
+    <w:p>
+      <w:pPr>
+        <w:pStyle w:val="ListParagraph"/>
+        <w:numPr>
+          <w:ilvl w:val="1"/>
+          <w:numId w:val="6"/>
+        </w:numPr>
+      </w:pPr>
+      <w:r>
+        <w:t xml:space="preserve">group_by(samp_ev, taxaGroup) %&gt;% </w:t>
+      </w:r>
+    </w:p>
+    <w:p>
+      <w:pPr>
+        <w:pStyle w:val="ListParagraph"/>
+        <w:numPr>
+          <w:ilvl w:val="1"/>
+          <w:numId w:val="6"/>
+        </w:numPr>
+      </w:pPr>
+      <w:r>
+        <w:t xml:space="preserve">  summarise(mnBpm</w:t>
+      </w:r>
+      <w:r>
+        <w:t>I</w:t>
+      </w:r>
+      <w:r>
+        <w:t xml:space="preserve">txEv = </w:t>
+      </w:r>
+      <w:r>
+        <w:t>mean</w:t>
+      </w:r>
+      <w:r>
+        <w:t xml:space="preserve">(bio_pgC_ml), </w:t>
+      </w:r>
+    </w:p>
+    <w:p>
+      <w:pPr>
+        <w:pStyle w:val="ListParagraph"/>
+        <w:numPr>
+          <w:ilvl w:val="1"/>
+          <w:numId w:val="6"/>
+        </w:numPr>
+      </w:pPr>
+      <w:r>
+        <w:t xml:space="preserve">            .groups = 'drop') %&gt;% </w:t>
+      </w:r>
+    </w:p>
+    <w:p>
+      <w:pPr>
+        <w:pStyle w:val="ListParagraph"/>
+        <w:numPr>
+          <w:ilvl w:val="1"/>
+          <w:numId w:val="6"/>
+        </w:numPr>
+      </w:pPr>
+      <w:r>
+        <w:t xml:space="preserve">  as.data.frame() %&gt;% </w:t>
+      </w:r>
+    </w:p>
+    <w:p>
+      <w:pPr>
+        <w:pStyle w:val="ListParagraph"/>
+        <w:numPr>
+          <w:ilvl w:val="1"/>
+          <w:numId w:val="6"/>
+        </w:numPr>
+      </w:pPr>
+      <w:r>
+        <w:t xml:space="preserve">  rename(event = samp_ev)</w:t>
+      </w:r>
+    </w:p>
+    <w:p>
+      <w:pPr>
+        <w:pStyle w:val="ListParagraph"/>
+        <w:ind w:left="0"/>
+      </w:pPr>
+      <w:r>
+        <w:rPr>
+          <w:u w:val="single"/>
+        </w:rPr>
+        <w:t>For Site Water Samples</w:t>
+      </w:r>
+    </w:p>
+    <w:p>
+      <w:pPr>
+        <w:pStyle w:val="ListParagraph"/>
+        <w:numPr>
+          <w:ilvl w:val="0"/>
+          <w:numId w:val="7"/>
+        </w:numPr>
+      </w:pPr>
+      <w:r>
+        <w:t xml:space="preserve">Create a df with just the </w:t>
+      </w:r>
+      <w:r>
+        <w:t>S</w:t>
+      </w:r>
+      <w:r>
+        <w:t xml:space="preserve"> samples: </w:t>
+      </w:r>
+      <w:r>
+        <w:br/>
+        <w:t>abundance</w:t>
+      </w:r>
+      <w:r>
+        <w:t>S</w:t>
+      </w:r>
+      <w:r>
+        <w:t xml:space="preserve"> &lt;- baseTop5 %&gt;%  filter(exp == "</w:t>
+      </w:r>
+      <w:r>
+        <w:t>S</w:t>
+      </w:r>
+      <w:r>
+        <w:t>")</w:t>
+      </w:r>
+    </w:p>
+    <w:p>
+      <w:pPr>
+        <w:pStyle w:val="ListParagraph"/>
+        <w:numPr>
+          <w:ilvl w:val="0"/>
+          <w:numId w:val="7"/>
+        </w:numPr>
+      </w:pPr>
+      <w:r>
+        <w:t>Calculate the means of the replicates of biomass pgC mL</w:t>
+      </w:r>
+      <w:r>
+        <w:rPr>
+          <w:vertAlign w:val="superscript"/>
+        </w:rPr>
+        <w:t>-1</w:t>
+      </w:r>
+      <w:r>
+        <w:t>.</w:t>
+      </w:r>
+    </w:p>
+    <w:p>
+      <w:pPr>
+        <w:pStyle w:val="ListParagraph"/>
+        <w:numPr>
+          <w:ilvl w:val="1"/>
+          <w:numId w:val="7"/>
+        </w:numPr>
+      </w:pPr>
+      <w:r>
+        <w:t xml:space="preserve">group_by(samp_ev, taxaGroup) %&gt;% </w:t>
+      </w:r>
+    </w:p>
+    <w:p>
+      <w:pPr>
+        <w:pStyle w:val="ListParagraph"/>
+        <w:numPr>
+          <w:ilvl w:val="1"/>
+          <w:numId w:val="7"/>
+        </w:numPr>
+      </w:pPr>
+      <w:r>
+        <w:t xml:space="preserve">  summarise(mnBpmStxEv = sum(bio_pgC_ml), # sum the biomass, pgC per ml by taxaGroup, per samp_ev</w:t>
+      </w:r>
+      <w:r>
+        <w:t>. This will sum all the various entries that make up the “Other” taxa group, and all the different sizes of each of the top 5 taxa groups</w:t>
+      </w:r>
+    </w:p>
+    <w:p>
+      <w:pPr>
+        <w:pStyle w:val="ListParagraph"/>
+        <w:numPr>
+          <w:ilvl w:val="1"/>
+          <w:numId w:val="7"/>
+        </w:numPr>
+      </w:pPr>
+      <w:r>
+        <w:t xml:space="preserve">            .groups = 'drop') %&gt;% </w:t>
+      </w:r>
+    </w:p>
+    <w:p>
+      <w:pPr>
+        <w:pStyle w:val="ListParagraph"/>
+        <w:numPr>
+          <w:ilvl w:val="1"/>
+          <w:numId w:val="7"/>
+        </w:numPr>
+      </w:pPr>
+      <w:r>
+        <w:t xml:space="preserve">  as.data.frame() %&gt;% </w:t>
+      </w:r>
+    </w:p>
+    <w:p>
+      <w:pPr>
+        <w:pStyle w:val="ListParagraph"/>
+        <w:numPr>
+          <w:ilvl w:val="1"/>
+          <w:numId w:val="7"/>
+        </w:numPr>
+      </w:pPr>
+      <w:r>
+        <w:t xml:space="preserve">  rename(event = samp_ev)</w:t>
+      </w:r>
+    </w:p>
+    <w:p>
+      <w:pPr>
+        <w:pStyle w:val="ListParagraph"/>
+        <w:ind w:left="0"/>
+      </w:pPr>
+      <w:r>
+        <w:t>Extra step: to calculate micrograms per L</w:t>
+      </w:r>
+      <w:r>
+        <w:rPr>
+          <w:vertAlign w:val="superscript"/>
+        </w:rPr>
+        <w:t>-1</w:t>
+      </w:r>
+      <w:r>
+        <w:t>:</w:t>
+      </w:r>
+    </w:p>
+    <w:p/>
     <w:p/>
     <w:p/>
     <w:p/>
@@ -1914,6 +1787,95 @@
     </w:lvl>
   </w:abstractNum>
   <w:abstractNum w:abstractNumId="1" w15:restartNumberingAfterBreak="0">
+    <w:nsid w:val="0C9F5A56"/>
+    <w:multiLevelType w:val="hybridMultilevel"/>
+    <w:tmpl w:val="7B0A94B8"/>
+    <w:lvl w:ilvl="0" w:tplc="04090011">
+      <w:start w:val="1"/>
+      <w:numFmt w:val="decimal"/>
+      <w:lvlText w:val="%1)"/>
+      <w:lvlJc w:val="left"/>
+      <w:pPr>
+        <w:ind w:left="720" w:hanging="360"/>
+      </w:pPr>
+      <w:rPr>
+        <w:rFonts w:hint="default"/>
+      </w:rPr>
+    </w:lvl>
+    <w:lvl w:ilvl="1" w:tplc="04090019">
+      <w:start w:val="1"/>
+      <w:numFmt w:val="lowerLetter"/>
+      <w:lvlText w:val="%2."/>
+      <w:lvlJc w:val="left"/>
+      <w:pPr>
+        <w:ind w:left="1440" w:hanging="360"/>
+      </w:pPr>
+    </w:lvl>
+    <w:lvl w:ilvl="2" w:tplc="0409001B" w:tentative="1">
+      <w:start w:val="1"/>
+      <w:numFmt w:val="lowerRoman"/>
+      <w:lvlText w:val="%3."/>
+      <w:lvlJc w:val="right"/>
+      <w:pPr>
+        <w:ind w:left="2160" w:hanging="180"/>
+      </w:pPr>
+    </w:lvl>
+    <w:lvl w:ilvl="3" w:tplc="0409000F" w:tentative="1">
+      <w:start w:val="1"/>
+      <w:numFmt w:val="decimal"/>
+      <w:lvlText w:val="%4."/>
+      <w:lvlJc w:val="left"/>
+      <w:pPr>
+        <w:ind w:left="2880" w:hanging="360"/>
+      </w:pPr>
+    </w:lvl>
+    <w:lvl w:ilvl="4" w:tplc="04090019" w:tentative="1">
+      <w:start w:val="1"/>
+      <w:numFmt w:val="lowerLetter"/>
+      <w:lvlText w:val="%5."/>
+      <w:lvlJc w:val="left"/>
+      <w:pPr>
+        <w:ind w:left="3600" w:hanging="360"/>
+      </w:pPr>
+    </w:lvl>
+    <w:lvl w:ilvl="5" w:tplc="0409001B" w:tentative="1">
+      <w:start w:val="1"/>
+      <w:numFmt w:val="lowerRoman"/>
+      <w:lvlText w:val="%6."/>
+      <w:lvlJc w:val="right"/>
+      <w:pPr>
+        <w:ind w:left="4320" w:hanging="180"/>
+      </w:pPr>
+    </w:lvl>
+    <w:lvl w:ilvl="6" w:tplc="0409000F" w:tentative="1">
+      <w:start w:val="1"/>
+      <w:numFmt w:val="decimal"/>
+      <w:lvlText w:val="%7."/>
+      <w:lvlJc w:val="left"/>
+      <w:pPr>
+        <w:ind w:left="5040" w:hanging="360"/>
+      </w:pPr>
+    </w:lvl>
+    <w:lvl w:ilvl="7" w:tplc="04090019" w:tentative="1">
+      <w:start w:val="1"/>
+      <w:numFmt w:val="lowerLetter"/>
+      <w:lvlText w:val="%8."/>
+      <w:lvlJc w:val="left"/>
+      <w:pPr>
+        <w:ind w:left="5760" w:hanging="360"/>
+      </w:pPr>
+    </w:lvl>
+    <w:lvl w:ilvl="8" w:tplc="0409001B" w:tentative="1">
+      <w:start w:val="1"/>
+      <w:numFmt w:val="lowerRoman"/>
+      <w:lvlText w:val="%9."/>
+      <w:lvlJc w:val="right"/>
+      <w:pPr>
+        <w:ind w:left="6480" w:hanging="180"/>
+      </w:pPr>
+    </w:lvl>
+  </w:abstractNum>
+  <w:abstractNum w:abstractNumId="2" w15:restartNumberingAfterBreak="0">
     <w:nsid w:val="1BA41D8F"/>
     <w:multiLevelType w:val="hybridMultilevel"/>
     <w:tmpl w:val="1E4EFED8"/>
@@ -2002,7 +1964,7 @@
       </w:pPr>
     </w:lvl>
   </w:abstractNum>
-  <w:abstractNum w:abstractNumId="2" w15:restartNumberingAfterBreak="0">
+  <w:abstractNum w:abstractNumId="3" w15:restartNumberingAfterBreak="0">
     <w:nsid w:val="3D540890"/>
     <w:multiLevelType w:val="hybridMultilevel"/>
     <w:tmpl w:val="3C26D962"/>
@@ -2091,7 +2053,7 @@
       </w:pPr>
     </w:lvl>
   </w:abstractNum>
-  <w:abstractNum w:abstractNumId="3" w15:restartNumberingAfterBreak="0">
+  <w:abstractNum w:abstractNumId="4" w15:restartNumberingAfterBreak="0">
     <w:nsid w:val="624371BC"/>
     <w:multiLevelType w:val="hybridMultilevel"/>
     <w:tmpl w:val="FB8E06DA"/>
@@ -2180,7 +2142,7 @@
       </w:pPr>
     </w:lvl>
   </w:abstractNum>
-  <w:abstractNum w:abstractNumId="4" w15:restartNumberingAfterBreak="0">
+  <w:abstractNum w:abstractNumId="5" w15:restartNumberingAfterBreak="0">
     <w:nsid w:val="64526CF0"/>
     <w:multiLevelType w:val="hybridMultilevel"/>
     <w:tmpl w:val="2D66F268"/>
@@ -2269,20 +2231,115 @@
       </w:pPr>
     </w:lvl>
   </w:abstractNum>
+  <w:abstractNum w:abstractNumId="6" w15:restartNumberingAfterBreak="0">
+    <w:nsid w:val="729E67CB"/>
+    <w:multiLevelType w:val="hybridMultilevel"/>
+    <w:tmpl w:val="7B0A94B8"/>
+    <w:lvl w:ilvl="0" w:tplc="FFFFFFFF">
+      <w:start w:val="1"/>
+      <w:numFmt w:val="decimal"/>
+      <w:lvlText w:val="%1)"/>
+      <w:lvlJc w:val="left"/>
+      <w:pPr>
+        <w:ind w:left="720" w:hanging="360"/>
+      </w:pPr>
+      <w:rPr>
+        <w:rFonts w:hint="default"/>
+      </w:rPr>
+    </w:lvl>
+    <w:lvl w:ilvl="1" w:tplc="FFFFFFFF">
+      <w:start w:val="1"/>
+      <w:numFmt w:val="lowerLetter"/>
+      <w:lvlText w:val="%2."/>
+      <w:lvlJc w:val="left"/>
+      <w:pPr>
+        <w:ind w:left="1440" w:hanging="360"/>
+      </w:pPr>
+    </w:lvl>
+    <w:lvl w:ilvl="2" w:tplc="FFFFFFFF" w:tentative="1">
+      <w:start w:val="1"/>
+      <w:numFmt w:val="lowerRoman"/>
+      <w:lvlText w:val="%3."/>
+      <w:lvlJc w:val="right"/>
+      <w:pPr>
+        <w:ind w:left="2160" w:hanging="180"/>
+      </w:pPr>
+    </w:lvl>
+    <w:lvl w:ilvl="3" w:tplc="FFFFFFFF" w:tentative="1">
+      <w:start w:val="1"/>
+      <w:numFmt w:val="decimal"/>
+      <w:lvlText w:val="%4."/>
+      <w:lvlJc w:val="left"/>
+      <w:pPr>
+        <w:ind w:left="2880" w:hanging="360"/>
+      </w:pPr>
+    </w:lvl>
+    <w:lvl w:ilvl="4" w:tplc="FFFFFFFF" w:tentative="1">
+      <w:start w:val="1"/>
+      <w:numFmt w:val="lowerLetter"/>
+      <w:lvlText w:val="%5."/>
+      <w:lvlJc w:val="left"/>
+      <w:pPr>
+        <w:ind w:left="3600" w:hanging="360"/>
+      </w:pPr>
+    </w:lvl>
+    <w:lvl w:ilvl="5" w:tplc="FFFFFFFF" w:tentative="1">
+      <w:start w:val="1"/>
+      <w:numFmt w:val="lowerRoman"/>
+      <w:lvlText w:val="%6."/>
+      <w:lvlJc w:val="right"/>
+      <w:pPr>
+        <w:ind w:left="4320" w:hanging="180"/>
+      </w:pPr>
+    </w:lvl>
+    <w:lvl w:ilvl="6" w:tplc="FFFFFFFF" w:tentative="1">
+      <w:start w:val="1"/>
+      <w:numFmt w:val="decimal"/>
+      <w:lvlText w:val="%7."/>
+      <w:lvlJc w:val="left"/>
+      <w:pPr>
+        <w:ind w:left="5040" w:hanging="360"/>
+      </w:pPr>
+    </w:lvl>
+    <w:lvl w:ilvl="7" w:tplc="FFFFFFFF" w:tentative="1">
+      <w:start w:val="1"/>
+      <w:numFmt w:val="lowerLetter"/>
+      <w:lvlText w:val="%8."/>
+      <w:lvlJc w:val="left"/>
+      <w:pPr>
+        <w:ind w:left="5760" w:hanging="360"/>
+      </w:pPr>
+    </w:lvl>
+    <w:lvl w:ilvl="8" w:tplc="FFFFFFFF" w:tentative="1">
+      <w:start w:val="1"/>
+      <w:numFmt w:val="lowerRoman"/>
+      <w:lvlText w:val="%9."/>
+      <w:lvlJc w:val="right"/>
+      <w:pPr>
+        <w:ind w:left="6480" w:hanging="180"/>
+      </w:pPr>
+    </w:lvl>
+  </w:abstractNum>
   <w:num w:numId="1" w16cid:durableId="1325862732">
-    <w:abstractNumId w:val="1"/>
+    <w:abstractNumId w:val="2"/>
   </w:num>
   <w:num w:numId="2" w16cid:durableId="2036534308">
     <w:abstractNumId w:val="0"/>
   </w:num>
   <w:num w:numId="3" w16cid:durableId="1216888112">
+    <w:abstractNumId w:val="5"/>
+  </w:num>
+  <w:num w:numId="4" w16cid:durableId="2014456184">
+    <w:abstractNumId w:val="3"/>
+  </w:num>
+  <w:num w:numId="5" w16cid:durableId="308291342">
     <w:abstractNumId w:val="4"/>
   </w:num>
-  <w:num w:numId="4" w16cid:durableId="2014456184">
-    <w:abstractNumId w:val="2"/>
+  <w:num w:numId="6" w16cid:durableId="1467890606">
+    <w:abstractNumId w:val="1"/>
   </w:num>
-  <w:num w:numId="5" w16cid:durableId="308291342">
-    <w:abstractNumId w:val="3"/>
+  <w:num w:numId="7" w16cid:durableId="548035983">
+    <w:abstractNumId w:val="6"/>
   </w:num>
 </w:numbering>
 </file>

</xml_diff>

<commit_message>
Means of Reps clarifications
</commit_message>
<xml_diff>
--- a/Notes/Order of Calculations CR and IR/Order of Calculations CR and IR.docx
+++ b/Notes/Order of Calculations CR and IR/Order of Calculations CR and IR.docx
@@ -796,6 +796,357 @@
         <w:pStyle w:val="Heading2"/>
       </w:pPr>
       <w:r>
+        <w:t>Basic Calculations Preparation Steps</w:t>
+      </w:r>
+    </w:p>
+    <w:p>
+      <w:pPr>
+        <w:pStyle w:val="ListParagraph"/>
+        <w:numPr>
+          <w:ilvl w:val="0"/>
+          <w:numId w:val="8"/>
+        </w:numPr>
+      </w:pPr>
+      <w:r>
+        <w:t xml:space="preserve">Start with the </w:t>
+      </w:r>
+      <w:r>
+        <w:t>basic raw data</w:t>
+      </w:r>
+      <w:r>
+        <w:t>. Each row contains the following main data points:</w:t>
+      </w:r>
+    </w:p>
+    <w:p>
+      <w:pPr>
+        <w:pStyle w:val="ListParagraph"/>
+        <w:numPr>
+          <w:ilvl w:val="1"/>
+          <w:numId w:val="8"/>
+        </w:numPr>
+      </w:pPr>
+      <w:r>
+        <w:t>Sampling event</w:t>
+      </w:r>
+    </w:p>
+    <w:p>
+      <w:pPr>
+        <w:pStyle w:val="ListParagraph"/>
+        <w:numPr>
+          <w:ilvl w:val="1"/>
+          <w:numId w:val="8"/>
+        </w:numPr>
+      </w:pPr>
+      <w:r>
+        <w:t>Organism type</w:t>
+      </w:r>
+    </w:p>
+    <w:p>
+      <w:pPr>
+        <w:pStyle w:val="ListParagraph"/>
+        <w:numPr>
+          <w:ilvl w:val="1"/>
+          <w:numId w:val="8"/>
+        </w:numPr>
+      </w:pPr>
+      <w:r>
+        <w:t>Organsim dimensions</w:t>
+      </w:r>
+    </w:p>
+    <w:p>
+      <w:pPr>
+        <w:pStyle w:val="ListParagraph"/>
+        <w:numPr>
+          <w:ilvl w:val="1"/>
+          <w:numId w:val="8"/>
+        </w:numPr>
+      </w:pPr>
+      <w:r>
+        <w:t>Number of cells counted</w:t>
+      </w:r>
+    </w:p>
+    <w:p>
+      <w:pPr>
+        <w:pStyle w:val="ListParagraph"/>
+        <w:numPr>
+          <w:ilvl w:val="1"/>
+          <w:numId w:val="8"/>
+        </w:numPr>
+      </w:pPr>
+      <w:r>
+        <w:t>Replicates 1, 2 and 3, for the initial, experimental and control samples</w:t>
+      </w:r>
+    </w:p>
+    <w:p>
+      <w:pPr>
+        <w:pStyle w:val="ListParagraph"/>
+        <w:numPr>
+          <w:ilvl w:val="1"/>
+          <w:numId w:val="8"/>
+        </w:numPr>
+      </w:pPr>
+      <w:r>
+        <w:t xml:space="preserve">One site water sample for each sampling event </w:t>
+      </w:r>
+    </w:p>
+    <w:p>
+      <w:pPr>
+        <w:pStyle w:val="ListParagraph"/>
+        <w:numPr>
+          <w:ilvl w:val="0"/>
+          <w:numId w:val="8"/>
+        </w:numPr>
+      </w:pPr>
+      <w:r>
+        <w:t>Use this basic raw data to calculate</w:t>
+      </w:r>
+    </w:p>
+    <w:p>
+      <w:pPr>
+        <w:pStyle w:val="ListParagraph"/>
+        <w:numPr>
+          <w:ilvl w:val="1"/>
+          <w:numId w:val="8"/>
+        </w:numPr>
+      </w:pPr>
+      <w:r>
+        <w:t xml:space="preserve">Clearance Rates </w:t>
+      </w:r>
+    </w:p>
+    <w:p>
+      <w:pPr>
+        <w:pStyle w:val="ListParagraph"/>
+        <w:numPr>
+          <w:ilvl w:val="2"/>
+          <w:numId w:val="8"/>
+        </w:numPr>
+      </w:pPr>
+      <w:r>
+        <w:t xml:space="preserve">Need to calculate the means of the replicates  of the control samples counts </w:t>
+      </w:r>
+      <w:r>
+        <w:t>mL</w:t>
+      </w:r>
+      <w:r>
+        <w:rPr>
+          <w:vertAlign w:val="superscript"/>
+        </w:rPr>
+        <w:t>-1</w:t>
+      </w:r>
+      <w:r>
+        <w:t>.</w:t>
+      </w:r>
+    </w:p>
+    <w:p>
+      <w:pPr>
+        <w:pStyle w:val="ListParagraph"/>
+        <w:numPr>
+          <w:ilvl w:val="2"/>
+          <w:numId w:val="8"/>
+        </w:numPr>
+      </w:pPr>
+      <w:r>
+        <w:t xml:space="preserve">Use the individual replicates of the experimental samples </w:t>
+      </w:r>
+      <w:r>
+        <w:t>counts mL</w:t>
+      </w:r>
+      <w:r>
+        <w:rPr>
+          <w:vertAlign w:val="superscript"/>
+        </w:rPr>
+        <w:t>-1</w:t>
+      </w:r>
+      <w:r>
+        <w:t xml:space="preserve"> in the clearance rate equation.</w:t>
+      </w:r>
+    </w:p>
+    <w:p>
+      <w:pPr>
+        <w:pStyle w:val="ListParagraph"/>
+        <w:numPr>
+          <w:ilvl w:val="1"/>
+          <w:numId w:val="8"/>
+        </w:numPr>
+      </w:pPr>
+      <w:r>
+        <w:t>Ingestion Rates</w:t>
+      </w:r>
+    </w:p>
+    <w:p>
+      <w:pPr>
+        <w:pStyle w:val="ListParagraph"/>
+        <w:numPr>
+          <w:ilvl w:val="2"/>
+          <w:numId w:val="8"/>
+        </w:numPr>
+      </w:pPr>
+      <w:r>
+        <w:t xml:space="preserve">Need to calculate the means of the replicates of the </w:t>
+      </w:r>
+      <w:r>
+        <w:t>initial</w:t>
+      </w:r>
+      <w:r>
+        <w:t xml:space="preserve"> samples </w:t>
+      </w:r>
+      <w:r>
+        <w:t xml:space="preserve">biomass </w:t>
+      </w:r>
+      <w:r>
+        <w:t>pgC mL</w:t>
+      </w:r>
+      <w:r>
+        <w:rPr>
+          <w:vertAlign w:val="superscript"/>
+        </w:rPr>
+        <w:t>-1</w:t>
+      </w:r>
+      <w:r>
+        <w:t>.</w:t>
+      </w:r>
+    </w:p>
+    <w:p>
+      <w:pPr>
+        <w:pStyle w:val="ListParagraph"/>
+        <w:numPr>
+          <w:ilvl w:val="2"/>
+          <w:numId w:val="8"/>
+        </w:numPr>
+      </w:pPr>
+      <w:r>
+        <w:t>Use the clearance rates for the other part of the equation</w:t>
+      </w:r>
+    </w:p>
+    <w:p>
+      <w:pPr>
+        <w:pStyle w:val="ListParagraph"/>
+        <w:numPr>
+          <w:ilvl w:val="1"/>
+          <w:numId w:val="8"/>
+        </w:numPr>
+      </w:pPr>
+      <w:r>
+        <w:t>Abundance, in biomass pgC mL</w:t>
+      </w:r>
+      <w:r>
+        <w:rPr>
+          <w:vertAlign w:val="superscript"/>
+        </w:rPr>
+        <w:t>-1</w:t>
+      </w:r>
+      <w:r>
+        <w:t xml:space="preserve"> or µgC L</w:t>
+      </w:r>
+      <w:r>
+        <w:rPr>
+          <w:vertAlign w:val="superscript"/>
+        </w:rPr>
+        <w:t>-1</w:t>
+      </w:r>
+      <w:r>
+        <w:t xml:space="preserve">, means of the replicates </w:t>
+      </w:r>
+      <w:r>
+        <w:t xml:space="preserve">of the initial samples, </w:t>
+      </w:r>
+      <w:r>
+        <w:t>pgC mL</w:t>
+      </w:r>
+      <w:r>
+        <w:rPr>
+          <w:vertAlign w:val="superscript"/>
+        </w:rPr>
+        <w:t>-1</w:t>
+      </w:r>
+      <w:r>
+        <w:t xml:space="preserve"> or µgC L</w:t>
+      </w:r>
+      <w:r>
+        <w:rPr>
+          <w:vertAlign w:val="superscript"/>
+        </w:rPr>
+        <w:t>-1</w:t>
+      </w:r>
+      <w:r>
+        <w:t>.</w:t>
+      </w:r>
+    </w:p>
+    <w:p>
+      <w:pPr>
+        <w:pStyle w:val="ListParagraph"/>
+        <w:numPr>
+          <w:ilvl w:val="0"/>
+          <w:numId w:val="8"/>
+        </w:numPr>
+      </w:pPr>
+      <w:r>
+        <w:t>Combine the organisms into major taxa groups, each with a small and large grouping</w:t>
+      </w:r>
+    </w:p>
+    <w:p>
+      <w:pPr>
+        <w:pStyle w:val="ListParagraph"/>
+        <w:numPr>
+          <w:ilvl w:val="1"/>
+          <w:numId w:val="8"/>
+        </w:numPr>
+      </w:pPr>
+      <w:r>
+        <w:t>Combine the rates and abundance data of the individual organisms into the major groups by summing the data</w:t>
+      </w:r>
+    </w:p>
+    <w:p>
+      <w:pPr>
+        <w:pStyle w:val="ListParagraph"/>
+        <w:numPr>
+          <w:ilvl w:val="0"/>
+          <w:numId w:val="8"/>
+        </w:numPr>
+      </w:pPr>
+      <w:r>
+        <w:t>Based on data results, keep the top 5 taxa groups and lump all the others into a group named, “Other”.</w:t>
+      </w:r>
+    </w:p>
+    <w:p>
+      <w:pPr>
+        <w:pStyle w:val="ListParagraph"/>
+        <w:numPr>
+          <w:ilvl w:val="1"/>
+          <w:numId w:val="8"/>
+        </w:numPr>
+      </w:pPr>
+      <w:r>
+        <w:t xml:space="preserve">Combine the rates and abundance data of the </w:t>
+      </w:r>
+      <w:r>
+        <w:t>major taxa groups</w:t>
+      </w:r>
+      <w:r>
+        <w:t xml:space="preserve"> into the </w:t>
+      </w:r>
+      <w:r>
+        <w:t>top 5 + other</w:t>
+      </w:r>
+      <w:r>
+        <w:t xml:space="preserve"> by summing the data</w:t>
+      </w:r>
+    </w:p>
+    <w:p>
+      <w:pPr>
+        <w:jc w:val="both"/>
+      </w:pPr>
+    </w:p>
+    <w:p>
+      <w:pPr>
+        <w:jc w:val="both"/>
+      </w:pPr>
+    </w:p>
+    <w:p>
+      <w:pPr>
+        <w:pStyle w:val="Heading2"/>
+      </w:pPr>
+      <w:r>
         <w:t>Steps in R</w:t>
       </w:r>
     </w:p>
@@ -805,6 +1156,7 @@
         <w:pStyle w:val="Heading3"/>
       </w:pPr>
       <w:r>
+        <w:lastRenderedPageBreak/>
         <w:t>Clearance Rate:</w:t>
       </w:r>
     </w:p>
@@ -1009,7 +1361,6 @@
         </w:numPr>
       </w:pPr>
       <w:r>
-        <w:lastRenderedPageBreak/>
         <w:t xml:space="preserve">Make a </w:t>
       </w:r>
       <w:r>
@@ -1149,6 +1500,7 @@
         </w:numPr>
       </w:pPr>
       <w:r>
+        <w:lastRenderedPageBreak/>
         <w:t xml:space="preserve">Calculate ingestion rate with the feeding rate </w:t>
       </w:r>
       <w:r>
@@ -1429,13 +1781,10 @@
         </w:numPr>
       </w:pPr>
       <w:r>
-        <w:lastRenderedPageBreak/>
         <w:t xml:space="preserve">Create a df with just the I samples: </w:t>
       </w:r>
       <w:r>
         <w:br/>
-      </w:r>
-      <w:r>
         <w:t>abundanceI &lt;- baseTop5 %&gt;%  filter(exp == "I")</w:t>
       </w:r>
     </w:p>
@@ -1481,19 +1830,7 @@
         </w:numPr>
       </w:pPr>
       <w:r>
-        <w:t xml:space="preserve">  summarise(mnBpm</w:t>
-      </w:r>
-      <w:r>
-        <w:t>I</w:t>
-      </w:r>
-      <w:r>
-        <w:t xml:space="preserve">txEv = </w:t>
-      </w:r>
-      <w:r>
-        <w:t>mean</w:t>
-      </w:r>
-      <w:r>
-        <w:t xml:space="preserve">(bio_pgC_ml), </w:t>
+        <w:t xml:space="preserve">  summarise(mnBpmItxEv = mean(bio_pgC_ml), </w:t>
       </w:r>
     </w:p>
     <w:p>
@@ -1553,29 +1890,11 @@
         </w:numPr>
       </w:pPr>
       <w:r>
-        <w:t xml:space="preserve">Create a df with just the </w:t>
-      </w:r>
-      <w:r>
-        <w:t>S</w:t>
-      </w:r>
-      <w:r>
-        <w:t xml:space="preserve"> samples: </w:t>
+        <w:t xml:space="preserve">Create a df with just the S samples: </w:t>
       </w:r>
       <w:r>
         <w:br/>
-        <w:t>abundance</w:t>
-      </w:r>
-      <w:r>
-        <w:t>S</w:t>
-      </w:r>
-      <w:r>
-        <w:t xml:space="preserve"> &lt;- baseTop5 %&gt;%  filter(exp == "</w:t>
-      </w:r>
-      <w:r>
-        <w:t>S</w:t>
-      </w:r>
-      <w:r>
-        <w:t>")</w:t>
+        <w:t>abundanceS &lt;- baseTop5 %&gt;%  filter(exp == "S")</w:t>
       </w:r>
     </w:p>
     <w:p>
@@ -1608,6 +1927,7 @@
         </w:numPr>
       </w:pPr>
       <w:r>
+        <w:lastRenderedPageBreak/>
         <w:t xml:space="preserve">group_by(samp_ev, taxaGroup) %&gt;% </w:t>
       </w:r>
     </w:p>
@@ -1620,10 +1940,7 @@
         </w:numPr>
       </w:pPr>
       <w:r>
-        <w:t xml:space="preserve">  summarise(mnBpmStxEv = sum(bio_pgC_ml), # sum the biomass, pgC per ml by taxaGroup, per samp_ev</w:t>
-      </w:r>
-      <w:r>
-        <w:t>. This will sum all the various entries that make up the “Other” taxa group, and all the different sizes of each of the top 5 taxa groups</w:t>
+        <w:t xml:space="preserve">  summarise(mnBpmStxEv = sum(bio_pgC_ml), # sum the biomass, pgC per ml by taxaGroup, per samp_ev. This will sum all the various entries that make up the “Other” taxa group, and all the different sizes of each of the top 5 taxa groups</w:t>
       </w:r>
     </w:p>
     <w:p>
@@ -1678,6 +1995,300 @@
       </w:r>
       <w:r>
         <w:t>:</w:t>
+      </w:r>
+    </w:p>
+    <w:p>
+      <w:pPr>
+        <w:pStyle w:val="ListParagraph"/>
+        <w:ind w:left="0"/>
+      </w:pPr>
+    </w:p>
+    <w:p>
+      <w:pPr>
+        <w:pStyle w:val="ListParagraph"/>
+        <w:ind w:left="0"/>
+      </w:pPr>
+      <w:r>
+        <w:t>A few things I tried 8/1/23, but didn’t quite work yet:</w:t>
+      </w:r>
+    </w:p>
+    <w:p>
+      <w:pPr>
+        <w:pStyle w:val="ListParagraph"/>
+      </w:pPr>
+      <w:r>
+        <w:t>### Filter for the intial samples only</w:t>
+      </w:r>
+    </w:p>
+    <w:p>
+      <w:pPr>
+        <w:pStyle w:val="ListParagraph"/>
+      </w:pPr>
+      <w:r>
+        <w:t xml:space="preserve">abundanceI &lt;- baseTop5 %&gt;% </w:t>
+      </w:r>
+    </w:p>
+    <w:p>
+      <w:pPr>
+        <w:pStyle w:val="ListParagraph"/>
+      </w:pPr>
+      <w:r>
+        <w:t xml:space="preserve">  filter(exp == "I")</w:t>
+      </w:r>
+    </w:p>
+    <w:p>
+      <w:pPr>
+        <w:pStyle w:val="ListParagraph"/>
+      </w:pPr>
+      <w:r>
+        <w:t>### take the mean of all the biomass in pgC per ml, by event and taxaGroup</w:t>
+      </w:r>
+    </w:p>
+    <w:p>
+      <w:pPr>
+        <w:pStyle w:val="ListParagraph"/>
+      </w:pPr>
+      <w:r>
+        <w:t xml:space="preserve">AImnAgg &lt;- aggregate(bio_pgC_ml ~ samp_ev + taxaGroup, </w:t>
+      </w:r>
+    </w:p>
+    <w:p>
+      <w:pPr>
+        <w:pStyle w:val="ListParagraph"/>
+      </w:pPr>
+      <w:r>
+        <w:t xml:space="preserve">                     data = abundanceI, mean)</w:t>
+      </w:r>
+    </w:p>
+    <w:p>
+      <w:pPr>
+        <w:pStyle w:val="ListParagraph"/>
+      </w:pPr>
+      <w:r>
+        <w:t>### sum up the counts per ml by event and taxaGroup</w:t>
+      </w:r>
+    </w:p>
+    <w:p>
+      <w:pPr>
+        <w:pStyle w:val="ListParagraph"/>
+      </w:pPr>
+      <w:r>
+        <w:t xml:space="preserve">AItotCpmAgg &lt;- aggregate(cpm ~ samp_ev + taxaGroup, </w:t>
+      </w:r>
+    </w:p>
+    <w:p>
+      <w:pPr>
+        <w:pStyle w:val="ListParagraph"/>
+      </w:pPr>
+      <w:r>
+        <w:t xml:space="preserve">                         data = abundanceI, sum)</w:t>
+      </w:r>
+    </w:p>
+    <w:p>
+      <w:pPr>
+        <w:pStyle w:val="ListParagraph"/>
+      </w:pPr>
+      <w:r>
+        <w:t>### Join the two data sets together and rename samp_ev and mean biomass</w:t>
+      </w:r>
+    </w:p>
+    <w:p>
+      <w:pPr>
+        <w:pStyle w:val="ListParagraph"/>
+      </w:pPr>
+      <w:r>
+        <w:t xml:space="preserve">AIbioMnCpm &lt;- left_join(AImnAgg, AItotCpmAgg) %&gt;% </w:t>
+      </w:r>
+    </w:p>
+    <w:p>
+      <w:pPr>
+        <w:pStyle w:val="ListParagraph"/>
+      </w:pPr>
+      <w:r>
+        <w:t xml:space="preserve">  rename(mnBioPgMl=bio_pgC_ml) %&gt;% </w:t>
+      </w:r>
+    </w:p>
+    <w:p>
+      <w:pPr>
+        <w:pStyle w:val="ListParagraph"/>
+      </w:pPr>
+      <w:r>
+        <w:t xml:space="preserve">  rename(event = samp_ev)</w:t>
+      </w:r>
+    </w:p>
+    <w:p>
+      <w:pPr>
+        <w:pStyle w:val="ListParagraph"/>
+      </w:pPr>
+      <w:r>
+        <w:t>### Add a column of biomass in ugC per Liter</w:t>
+      </w:r>
+    </w:p>
+    <w:p>
+      <w:pPr>
+        <w:pStyle w:val="ListParagraph"/>
+      </w:pPr>
+      <w:r>
+        <w:t xml:space="preserve">AIbioMnCpm &lt;- AIbioMnCpm %&gt;% </w:t>
+      </w:r>
+    </w:p>
+    <w:p>
+      <w:pPr>
+        <w:pStyle w:val="ListParagraph"/>
+      </w:pPr>
+      <w:r>
+        <w:t xml:space="preserve">  mutate(mnBioUgL = mnBioPgMl*.001)</w:t>
+      </w:r>
+    </w:p>
+    <w:p>
+      <w:pPr>
+        <w:pStyle w:val="ListParagraph"/>
+      </w:pPr>
+    </w:p>
+    <w:p>
+      <w:pPr>
+        <w:pStyle w:val="ListParagraph"/>
+      </w:pPr>
+      <w:r>
+        <w:t>### This above worked, but need to take the means of the replicates,</w:t>
+      </w:r>
+    </w:p>
+    <w:p>
+      <w:pPr>
+        <w:pStyle w:val="ListParagraph"/>
+      </w:pPr>
+      <w:r>
+        <w:t>##  not all the biomass data</w:t>
+      </w:r>
+    </w:p>
+    <w:p>
+      <w:pPr>
+        <w:pStyle w:val="ListParagraph"/>
+      </w:pPr>
+      <w:r>
+        <w:t>### Filter for the intial samples only</w:t>
+      </w:r>
+    </w:p>
+    <w:p>
+      <w:pPr>
+        <w:pStyle w:val="ListParagraph"/>
+      </w:pPr>
+      <w:r>
+        <w:t xml:space="preserve">abundanceI &lt;- baseTop5 %&gt;% </w:t>
+      </w:r>
+    </w:p>
+    <w:p>
+      <w:pPr>
+        <w:pStyle w:val="ListParagraph"/>
+      </w:pPr>
+      <w:r>
+        <w:t xml:space="preserve">  filter(exp == "I")</w:t>
+      </w:r>
+    </w:p>
+    <w:p>
+      <w:pPr>
+        <w:pStyle w:val="ListParagraph"/>
+      </w:pPr>
+      <w:r>
+        <w:t>### take the mean of all the biomass in pgC per ml, by event and taxaGroup</w:t>
+      </w:r>
+    </w:p>
+    <w:p>
+      <w:pPr>
+        <w:pStyle w:val="ListParagraph"/>
+      </w:pPr>
+      <w:r>
+        <w:t xml:space="preserve">AImnRepsAgg &lt;- aggregate(bio_pgC_ml ~ samp_ev + szesd, </w:t>
+      </w:r>
+    </w:p>
+    <w:p>
+      <w:pPr>
+        <w:pStyle w:val="ListParagraph"/>
+      </w:pPr>
+      <w:r>
+        <w:t xml:space="preserve">                     data = abundanceI, mean)</w:t>
+      </w:r>
+    </w:p>
+    <w:p>
+      <w:pPr>
+        <w:pStyle w:val="ListParagraph"/>
+      </w:pPr>
+      <w:r>
+        <w:t>### sum up the counts per ml by event and taxaGroup</w:t>
+      </w:r>
+    </w:p>
+    <w:p>
+      <w:pPr>
+        <w:pStyle w:val="ListParagraph"/>
+      </w:pPr>
+      <w:r>
+        <w:t xml:space="preserve">AItotCpmAgg &lt;- aggregate(cpm ~ samp_ev + taxaGroup, </w:t>
+      </w:r>
+    </w:p>
+    <w:p>
+      <w:pPr>
+        <w:pStyle w:val="ListParagraph"/>
+      </w:pPr>
+      <w:r>
+        <w:t xml:space="preserve">                         data = abundanceI, sum)</w:t>
+      </w:r>
+    </w:p>
+    <w:p>
+      <w:pPr>
+        <w:pStyle w:val="ListParagraph"/>
+      </w:pPr>
+      <w:r>
+        <w:t>### Join the two data sets together and rename samp_ev and mean biomass</w:t>
+      </w:r>
+    </w:p>
+    <w:p>
+      <w:pPr>
+        <w:pStyle w:val="ListParagraph"/>
+      </w:pPr>
+      <w:r>
+        <w:t xml:space="preserve">AIbioMnCpm &lt;- left_join(AImnAgg, AItotCpmAgg) %&gt;% </w:t>
+      </w:r>
+    </w:p>
+    <w:p>
+      <w:pPr>
+        <w:pStyle w:val="ListParagraph"/>
+      </w:pPr>
+      <w:r>
+        <w:t xml:space="preserve">  rename(mnBioPgMl=bio_pgC_ml) %&gt;% </w:t>
+      </w:r>
+    </w:p>
+    <w:p>
+      <w:pPr>
+        <w:pStyle w:val="ListParagraph"/>
+      </w:pPr>
+      <w:r>
+        <w:t xml:space="preserve">  rename(event = samp_ev)</w:t>
+      </w:r>
+    </w:p>
+    <w:p>
+      <w:pPr>
+        <w:pStyle w:val="ListParagraph"/>
+      </w:pPr>
+      <w:r>
+        <w:t>### Add a column of biomass in ugC per Liter</w:t>
+      </w:r>
+    </w:p>
+    <w:p>
+      <w:pPr>
+        <w:pStyle w:val="ListParagraph"/>
+      </w:pPr>
+      <w:r>
+        <w:t xml:space="preserve">AIbioMnCpm &lt;- AIbioMnCpm %&gt;% </w:t>
+      </w:r>
+    </w:p>
+    <w:p>
+      <w:pPr>
+        <w:pStyle w:val="ListParagraph"/>
+        <w:ind w:left="0"/>
+      </w:pPr>
+      <w:r>
+        <w:lastRenderedPageBreak/>
+        <w:t xml:space="preserve">  mutate(mnBioUgL = mnBioPgMl*.001)</w:t>
       </w:r>
     </w:p>
     <w:p/>
@@ -2320,6 +2931,95 @@
       </w:pPr>
     </w:lvl>
   </w:abstractNum>
+  <w:abstractNum w:abstractNumId="7" w15:restartNumberingAfterBreak="0">
+    <w:nsid w:val="76C35DBA"/>
+    <w:multiLevelType w:val="hybridMultilevel"/>
+    <w:tmpl w:val="1A9AFF10"/>
+    <w:lvl w:ilvl="0" w:tplc="04090011">
+      <w:start w:val="1"/>
+      <w:numFmt w:val="decimal"/>
+      <w:lvlText w:val="%1)"/>
+      <w:lvlJc w:val="left"/>
+      <w:pPr>
+        <w:ind w:left="720" w:hanging="360"/>
+      </w:pPr>
+      <w:rPr>
+        <w:rFonts w:hint="default"/>
+      </w:rPr>
+    </w:lvl>
+    <w:lvl w:ilvl="1" w:tplc="04090019">
+      <w:start w:val="1"/>
+      <w:numFmt w:val="lowerLetter"/>
+      <w:lvlText w:val="%2."/>
+      <w:lvlJc w:val="left"/>
+      <w:pPr>
+        <w:ind w:left="1440" w:hanging="360"/>
+      </w:pPr>
+    </w:lvl>
+    <w:lvl w:ilvl="2" w:tplc="0409001B">
+      <w:start w:val="1"/>
+      <w:numFmt w:val="lowerRoman"/>
+      <w:lvlText w:val="%3."/>
+      <w:lvlJc w:val="right"/>
+      <w:pPr>
+        <w:ind w:left="2160" w:hanging="180"/>
+      </w:pPr>
+    </w:lvl>
+    <w:lvl w:ilvl="3" w:tplc="0409000F" w:tentative="1">
+      <w:start w:val="1"/>
+      <w:numFmt w:val="decimal"/>
+      <w:lvlText w:val="%4."/>
+      <w:lvlJc w:val="left"/>
+      <w:pPr>
+        <w:ind w:left="2880" w:hanging="360"/>
+      </w:pPr>
+    </w:lvl>
+    <w:lvl w:ilvl="4" w:tplc="04090019" w:tentative="1">
+      <w:start w:val="1"/>
+      <w:numFmt w:val="lowerLetter"/>
+      <w:lvlText w:val="%5."/>
+      <w:lvlJc w:val="left"/>
+      <w:pPr>
+        <w:ind w:left="3600" w:hanging="360"/>
+      </w:pPr>
+    </w:lvl>
+    <w:lvl w:ilvl="5" w:tplc="0409001B" w:tentative="1">
+      <w:start w:val="1"/>
+      <w:numFmt w:val="lowerRoman"/>
+      <w:lvlText w:val="%6."/>
+      <w:lvlJc w:val="right"/>
+      <w:pPr>
+        <w:ind w:left="4320" w:hanging="180"/>
+      </w:pPr>
+    </w:lvl>
+    <w:lvl w:ilvl="6" w:tplc="0409000F" w:tentative="1">
+      <w:start w:val="1"/>
+      <w:numFmt w:val="decimal"/>
+      <w:lvlText w:val="%7."/>
+      <w:lvlJc w:val="left"/>
+      <w:pPr>
+        <w:ind w:left="5040" w:hanging="360"/>
+      </w:pPr>
+    </w:lvl>
+    <w:lvl w:ilvl="7" w:tplc="04090019" w:tentative="1">
+      <w:start w:val="1"/>
+      <w:numFmt w:val="lowerLetter"/>
+      <w:lvlText w:val="%8."/>
+      <w:lvlJc w:val="left"/>
+      <w:pPr>
+        <w:ind w:left="5760" w:hanging="360"/>
+      </w:pPr>
+    </w:lvl>
+    <w:lvl w:ilvl="8" w:tplc="0409001B" w:tentative="1">
+      <w:start w:val="1"/>
+      <w:numFmt w:val="lowerRoman"/>
+      <w:lvlText w:val="%9."/>
+      <w:lvlJc w:val="right"/>
+      <w:pPr>
+        <w:ind w:left="6480" w:hanging="180"/>
+      </w:pPr>
+    </w:lvl>
+  </w:abstractNum>
   <w:num w:numId="1" w16cid:durableId="1325862732">
     <w:abstractNumId w:val="2"/>
   </w:num>
@@ -2340,6 +3040,9 @@
   </w:num>
   <w:num w:numId="7" w16cid:durableId="548035983">
     <w:abstractNumId w:val="6"/>
+  </w:num>
+  <w:num w:numId="8" w16cid:durableId="1287202348">
+    <w:abstractNumId w:val="7"/>
   </w:num>
 </w:numbering>
 </file>
@@ -2827,7 +3530,6 @@
   <w:style w:type="character" w:default="1" w:styleId="DefaultParagraphFont">
     <w:name w:val="Default Paragraph Font"/>
     <w:uiPriority w:val="1"/>
-    <w:semiHidden/>
     <w:unhideWhenUsed/>
   </w:style>
   <w:style w:type="table" w:default="1" w:styleId="TableNormal">

</xml_diff>

<commit_message>
Abundance Calcs and Notes 8/7/23
</commit_message>
<xml_diff>
--- a/Notes/Order of Calculations CR and IR/Order of Calculations CR and IR.docx
+++ b/Notes/Order of Calculations CR and IR/Order of Calculations CR and IR.docx
@@ -922,10 +922,7 @@
         </w:numPr>
       </w:pPr>
       <w:r>
-        <w:t xml:space="preserve">Need to calculate the means of the replicates  of the control samples counts </w:t>
-      </w:r>
-      <w:r>
-        <w:t>mL</w:t>
+        <w:t>Need to calculate the means of the replicates  of the control samples counts mL</w:t>
       </w:r>
       <w:r>
         <w:rPr>
@@ -946,10 +943,7 @@
         </w:numPr>
       </w:pPr>
       <w:r>
-        <w:t xml:space="preserve">Use the individual replicates of the experimental samples </w:t>
-      </w:r>
-      <w:r>
-        <w:t>counts mL</w:t>
+        <w:t>Use the individual replicates of the experimental samples counts mL</w:t>
       </w:r>
       <w:r>
         <w:rPr>
@@ -982,19 +976,7 @@
         </w:numPr>
       </w:pPr>
       <w:r>
-        <w:t xml:space="preserve">Need to calculate the means of the replicates of the </w:t>
-      </w:r>
-      <w:r>
-        <w:t>initial</w:t>
-      </w:r>
-      <w:r>
-        <w:t xml:space="preserve"> samples </w:t>
-      </w:r>
-      <w:r>
-        <w:t xml:space="preserve">biomass </w:t>
-      </w:r>
-      <w:r>
-        <w:t>pgC mL</w:t>
+        <w:t>Need to calculate the means of the replicates of the initial samples biomass pgC mL</w:t>
       </w:r>
       <w:r>
         <w:rPr>
@@ -1756,6 +1738,14 @@
         <w:pStyle w:val="Heading3"/>
       </w:pPr>
       <w:r>
+        <w:t>See 03_calcs_BiomassAbundance.R</w:t>
+      </w:r>
+    </w:p>
+    <w:p>
+      <w:pPr>
+        <w:pStyle w:val="Heading3"/>
+      </w:pPr>
+      <w:r>
         <w:t>Use baseTop5 as the base data frame, for calculating with the Top 5 + Other taxa groups.</w:t>
       </w:r>
     </w:p>
@@ -1890,6 +1880,7 @@
         </w:numPr>
       </w:pPr>
       <w:r>
+        <w:lastRenderedPageBreak/>
         <w:t xml:space="preserve">Create a df with just the S samples: </w:t>
       </w:r>
       <w:r>
@@ -1927,7 +1918,6 @@
         </w:numPr>
       </w:pPr>
       <w:r>
-        <w:lastRenderedPageBreak/>
         <w:t xml:space="preserve">group_by(samp_ev, taxaGroup) %&gt;% </w:t>
       </w:r>
     </w:p>
@@ -2262,6 +2252,7 @@
         <w:pStyle w:val="ListParagraph"/>
       </w:pPr>
       <w:r>
+        <w:lastRenderedPageBreak/>
         <w:t xml:space="preserve">  rename(event = samp_ev)</w:t>
       </w:r>
     </w:p>
@@ -2287,7 +2278,6 @@
         <w:ind w:left="0"/>
       </w:pPr>
       <w:r>
-        <w:lastRenderedPageBreak/>
         <w:t xml:space="preserve">  mutate(mnBioUgL = mnBioPgMl*.001)</w:t>
       </w:r>
     </w:p>
@@ -3530,6 +3520,7 @@
   <w:style w:type="character" w:default="1" w:styleId="DefaultParagraphFont">
     <w:name w:val="Default Paragraph Font"/>
     <w:uiPriority w:val="1"/>
+    <w:semiHidden/>
     <w:unhideWhenUsed/>
   </w:style>
   <w:style w:type="table" w:default="1" w:styleId="TableNormal">

</xml_diff>

<commit_message>
CR and IR top 5 + other work, plus updates from Friday
</commit_message>
<xml_diff>
--- a/Notes/Order of Calculations CR and IR/Order of Calculations CR and IR.docx
+++ b/Notes/Order of Calculations CR and IR/Order of Calculations CR and IR.docx
@@ -50,8 +50,21 @@
         <w:t xml:space="preserve">See </w:t>
       </w:r>
       <w:r>
-        <w:t>~/Documents/Thesis/Microplankton/R Work/MicroplanktonAnalysis/scripts/03_calcs_CrFr_bySizeSmLg.R</w:t>
-      </w:r>
+        <w:t>~/Documents/Thesis/Microplankton/R Work/</w:t>
+      </w:r>
+      <w:proofErr w:type="spellStart"/>
+      <w:r>
+        <w:t>MicroplanktonAnalysis</w:t>
+      </w:r>
+      <w:proofErr w:type="spellEnd"/>
+      <w:r>
+        <w:t>/scripts/</w:t>
+      </w:r>
+      <w:proofErr w:type="spellStart"/>
+      <w:r>
+        <w:t>03_calcs_CrFr_bySizeSmLg.R</w:t>
+      </w:r>
+      <w:proofErr w:type="spellEnd"/>
     </w:p>
     <w:p/>
     <w:p>
@@ -59,7 +72,15 @@
         <w:pStyle w:val="Heading2"/>
       </w:pPr>
       <w:r>
-        <w:t>Counts per mL (cpm)</w:t>
+        <w:t>Counts per mL (</w:t>
+      </w:r>
+      <w:proofErr w:type="spellStart"/>
+      <w:r>
+        <w:t>cpm</w:t>
+      </w:r>
+      <w:proofErr w:type="spellEnd"/>
+      <w:r>
+        <w:t>)</w:t>
       </w:r>
     </w:p>
     <w:p>
@@ -70,13 +91,44 @@
         <w:t xml:space="preserve">see </w:t>
       </w:r>
       <w:r>
-        <w:t>Equations for Microplankton Analysis.docx</w:t>
-      </w:r>
-    </w:p>
-    <w:p>
-      <w:r>
-        <w:t>cpm = counts/(propCntd*pres_fact*vol_set_ml</w:t>
-      </w:r>
+        <w:t xml:space="preserve">Equations for Microplankton </w:t>
+      </w:r>
+      <w:proofErr w:type="spellStart"/>
+      <w:r>
+        <w:t>Analysis.docx</w:t>
+      </w:r>
+      <w:proofErr w:type="spellEnd"/>
+    </w:p>
+    <w:p>
+      <w:proofErr w:type="spellStart"/>
+      <w:r>
+        <w:t>cpm</w:t>
+      </w:r>
+      <w:proofErr w:type="spellEnd"/>
+      <w:r>
+        <w:t xml:space="preserve"> = counts/(</w:t>
+      </w:r>
+      <w:proofErr w:type="spellStart"/>
+      <w:r>
+        <w:t>propCntd</w:t>
+      </w:r>
+      <w:proofErr w:type="spellEnd"/>
+      <w:r>
+        <w:t>*</w:t>
+      </w:r>
+      <w:proofErr w:type="spellStart"/>
+      <w:r>
+        <w:t>pres_fact</w:t>
+      </w:r>
+      <w:proofErr w:type="spellEnd"/>
+      <w:r>
+        <w:t>*</w:t>
+      </w:r>
+      <w:proofErr w:type="spellStart"/>
+      <w:r>
+        <w:t>vol_set_ml</w:t>
+      </w:r>
+      <w:proofErr w:type="spellEnd"/>
       <w:r>
         <w:t>)</w:t>
       </w:r>
@@ -95,7 +147,15 @@
         <w:jc w:val="both"/>
       </w:pPr>
       <w:r>
-        <w:t>1 pg = 0.000001 µg</w:t>
+        <w:t xml:space="preserve">1 </w:t>
+      </w:r>
+      <w:proofErr w:type="spellStart"/>
+      <w:r>
+        <w:t>pg</w:t>
+      </w:r>
+      <w:proofErr w:type="spellEnd"/>
+      <w:r>
+        <w:t xml:space="preserve"> = 0.000001 µg</w:t>
       </w:r>
     </w:p>
     <w:p>
@@ -103,8 +163,13 @@
         <w:jc w:val="both"/>
       </w:pPr>
       <w:r>
-        <w:t>1 µg = 1,000,000 pg</w:t>
-      </w:r>
+        <w:t xml:space="preserve">1 µg = 1,000,000 </w:t>
+      </w:r>
+      <w:proofErr w:type="spellStart"/>
+      <w:r>
+        <w:t>pg</w:t>
+      </w:r>
+      <w:proofErr w:type="spellEnd"/>
     </w:p>
     <w:p>
       <w:pPr>
@@ -130,7 +195,15 @@
         </w:rPr>
       </w:pPr>
       <w:r>
-        <w:t>1 pg mL</w:t>
+        <w:t xml:space="preserve">1 </w:t>
+      </w:r>
+      <w:proofErr w:type="spellStart"/>
+      <w:r>
+        <w:t>pg</w:t>
+      </w:r>
+      <w:proofErr w:type="spellEnd"/>
+      <w:r>
+        <w:t xml:space="preserve"> mL</w:t>
       </w:r>
       <w:r>
         <w:rPr>
@@ -280,7 +353,15 @@
         <w:t>-1</w:t>
       </w:r>
       <w:r>
-        <w:t xml:space="preserve"> = pg C m</w:t>
+        <w:t xml:space="preserve"> = </w:t>
+      </w:r>
+      <w:proofErr w:type="spellStart"/>
+      <w:r>
+        <w:t>pg</w:t>
+      </w:r>
+      <w:proofErr w:type="spellEnd"/>
+      <w:r>
+        <w:t xml:space="preserve"> C m</w:t>
       </w:r>
       <w:r>
         <w:t xml:space="preserve"> </w:t>
@@ -312,7 +393,11 @@
         <w:pStyle w:val="Heading3"/>
       </w:pPr>
       <w:r>
-        <w:t>see volume dimensions-to µm</w:t>
+        <w:t>see volume dimensions-to µ</w:t>
+      </w:r>
+      <w:proofErr w:type="spellStart"/>
+      <w:r>
+        <w:t>m</w:t>
       </w:r>
       <w:r>
         <w:rPr>
@@ -320,12 +405,18 @@
         </w:rPr>
         <w:t>3</w:t>
       </w:r>
+      <w:proofErr w:type="spellEnd"/>
       <w:r>
         <w:t xml:space="preserve">-conversions in </w:t>
       </w:r>
       <w:r>
-        <w:t>Equations for Microplankton Analysis.docx</w:t>
-      </w:r>
+        <w:t xml:space="preserve">Equations for Microplankton </w:t>
+      </w:r>
+      <w:proofErr w:type="spellStart"/>
+      <w:r>
+        <w:t>Analysis.docx</w:t>
+      </w:r>
+      <w:proofErr w:type="spellEnd"/>
     </w:p>
     <w:p/>
     <w:p>
@@ -344,33 +435,146 @@
         <w:t xml:space="preserve">see biomass volume-to-carbon conversions in </w:t>
       </w:r>
       <w:r>
-        <w:t>Equations for Microplankton Analysis.docx</w:t>
-      </w:r>
-    </w:p>
-    <w:p>
-      <w:r>
-        <w:t>bio_pgC_ml = tot_biomass_pgC/(propCntd*pres_fact*vol_set_ml)</w:t>
-      </w:r>
-    </w:p>
-    <w:p>
-      <w:r>
-        <w:t>bio_ugC_l = bio_pgC_ml*.001</w:t>
+        <w:t xml:space="preserve">Equations for Microplankton </w:t>
+      </w:r>
+      <w:proofErr w:type="spellStart"/>
+      <w:r>
+        <w:t>Analysis.docx</w:t>
+      </w:r>
+      <w:proofErr w:type="spellEnd"/>
+    </w:p>
+    <w:p>
+      <w:proofErr w:type="spellStart"/>
+      <w:r>
+        <w:t>bio_pgC_ml</w:t>
+      </w:r>
+      <w:proofErr w:type="spellEnd"/>
+      <w:r>
+        <w:t xml:space="preserve"> = </w:t>
+      </w:r>
+      <w:proofErr w:type="spellStart"/>
+      <w:r>
+        <w:t>tot_biomass_pgC</w:t>
+      </w:r>
+      <w:proofErr w:type="spellEnd"/>
+      <w:r>
+        <w:t>/(</w:t>
+      </w:r>
+      <w:proofErr w:type="spellStart"/>
+      <w:r>
+        <w:t>propCntd</w:t>
+      </w:r>
+      <w:proofErr w:type="spellEnd"/>
+      <w:r>
+        <w:t>*</w:t>
+      </w:r>
+      <w:proofErr w:type="spellStart"/>
+      <w:r>
+        <w:t>pres_fact</w:t>
+      </w:r>
+      <w:proofErr w:type="spellEnd"/>
+      <w:r>
+        <w:t>*</w:t>
+      </w:r>
+      <w:proofErr w:type="spellStart"/>
+      <w:r>
+        <w:t>vol_set_ml</w:t>
+      </w:r>
+      <w:proofErr w:type="spellEnd"/>
+      <w:r>
+        <w:t>)</w:t>
+      </w:r>
+    </w:p>
+    <w:p>
+      <w:proofErr w:type="spellStart"/>
+      <w:r>
+        <w:t>bio_ugC_l</w:t>
+      </w:r>
+      <w:proofErr w:type="spellEnd"/>
+      <w:r>
+        <w:t xml:space="preserve"> = </w:t>
+      </w:r>
+      <w:proofErr w:type="spellStart"/>
+      <w:r>
+        <w:t>bio_pgC_ml</w:t>
+      </w:r>
+      <w:proofErr w:type="spellEnd"/>
+      <w:r>
+        <w:t>*.001</w:t>
       </w:r>
     </w:p>
     <w:p/>
     <w:p>
       <w:r>
-        <w:t>When calculating straight pgC to µgC , not per mL or L, as in pgC c</w:t>
+        <w:t xml:space="preserve">When calculating straight </w:t>
+      </w:r>
+      <w:proofErr w:type="spellStart"/>
+      <w:r>
+        <w:t>pgC</w:t>
+      </w:r>
+      <w:proofErr w:type="spellEnd"/>
+      <w:r>
+        <w:t xml:space="preserve"> to µ</w:t>
+      </w:r>
+      <w:proofErr w:type="spellStart"/>
+      <w:r>
+        <w:t>gC</w:t>
+      </w:r>
+      <w:proofErr w:type="spellEnd"/>
+      <w:r>
+        <w:t xml:space="preserve"> , not per mL or L, as in </w:t>
+      </w:r>
+      <w:proofErr w:type="spellStart"/>
+      <w:r>
+        <w:t>pgC</w:t>
+      </w:r>
+      <w:proofErr w:type="spellEnd"/>
+      <w:r>
+        <w:t xml:space="preserve"> c</w:t>
       </w:r>
       <w:r>
         <w:rPr>
           <w:vertAlign w:val="superscript"/>
         </w:rPr>
+        <w:t>-</w:t>
+      </w:r>
+      <w:proofErr w:type="spellStart"/>
+      <w:r>
+        <w:rPr>
+          <w:vertAlign w:val="superscript"/>
+        </w:rPr>
+        <w:t>1</w:t>
+      </w:r>
+      <w:r>
+        <w:t>d</w:t>
+      </w:r>
+      <w:proofErr w:type="spellEnd"/>
+      <w:r>
+        <w:rPr>
+          <w:vertAlign w:val="superscript"/>
+        </w:rPr>
         <w:t>-1</w:t>
       </w:r>
       <w:r>
+        <w:t xml:space="preserve"> to µg C c</w:t>
+      </w:r>
+      <w:r>
+        <w:rPr>
+          <w:vertAlign w:val="superscript"/>
+        </w:rPr>
+        <w:t>-</w:t>
+      </w:r>
+      <w:proofErr w:type="spellStart"/>
+      <w:r>
+        <w:rPr>
+          <w:vertAlign w:val="superscript"/>
+        </w:rPr>
+        <w:t>1</w:t>
+      </w:r>
+      <w:r>
         <w:t>d</w:t>
       </w:r>
+      <w:proofErr w:type="spellEnd"/>
       <w:r>
         <w:rPr>
           <w:vertAlign w:val="superscript"/>
@@ -378,24 +582,6 @@
         <w:t>-1</w:t>
       </w:r>
       <w:r>
-        <w:t xml:space="preserve"> to µg C c</w:t>
-      </w:r>
-      <w:r>
-        <w:rPr>
-          <w:vertAlign w:val="superscript"/>
-        </w:rPr>
-        <w:t>-1</w:t>
-      </w:r>
-      <w:r>
-        <w:t>d</w:t>
-      </w:r>
-      <w:r>
-        <w:rPr>
-          <w:vertAlign w:val="superscript"/>
-        </w:rPr>
-        <w:t>-1</w:t>
-      </w:r>
-      <w:r>
         <w:t>, then use the conversion of:</w:t>
       </w:r>
     </w:p>
@@ -404,7 +590,15 @@
         <w:jc w:val="both"/>
       </w:pPr>
       <w:r>
-        <w:t>1 pg = 0.000001 µg</w:t>
+        <w:t xml:space="preserve">1 </w:t>
+      </w:r>
+      <w:proofErr w:type="spellStart"/>
+      <w:r>
+        <w:t>pg</w:t>
+      </w:r>
+      <w:proofErr w:type="spellEnd"/>
+      <w:r>
+        <w:t xml:space="preserve"> = 0.000001 µg</w:t>
       </w:r>
     </w:p>
     <w:p>
@@ -412,8 +606,13 @@
         <w:jc w:val="both"/>
       </w:pPr>
       <w:r>
-        <w:t>1 µg = 1,000,000 pg</w:t>
-      </w:r>
+        <w:t xml:space="preserve">1 µg = 1,000,000 </w:t>
+      </w:r>
+      <w:proofErr w:type="spellStart"/>
+      <w:r>
+        <w:t>pg</w:t>
+      </w:r>
+      <w:proofErr w:type="spellEnd"/>
     </w:p>
     <w:p/>
     <w:p>
@@ -509,7 +708,23 @@
     </w:p>
     <w:p>
       <w:r>
-        <w:t>V /T * ( lnC -lnE)/n</w:t>
+        <w:t xml:space="preserve">V /T * ( </w:t>
+      </w:r>
+      <w:proofErr w:type="spellStart"/>
+      <w:r>
+        <w:t>lnC</w:t>
+      </w:r>
+      <w:proofErr w:type="spellEnd"/>
+      <w:r>
+        <w:t xml:space="preserve"> -</w:t>
+      </w:r>
+      <w:proofErr w:type="spellStart"/>
+      <w:r>
+        <w:t>lnE</w:t>
+      </w:r>
+      <w:proofErr w:type="spellEnd"/>
+      <w:r>
+        <w:t>)/n</w:t>
       </w:r>
     </w:p>
     <w:p>
@@ -569,7 +784,15 @@
       </w:pPr>
       <w:r>
         <w:lastRenderedPageBreak/>
-        <w:t>Ingestion Rate (aka feeding rate or consumption rate), quantity (biomass pgC, or cell counts) copepod</w:t>
+        <w:t xml:space="preserve">Ingestion Rate (aka feeding rate or consumption rate), quantity (biomass </w:t>
+      </w:r>
+      <w:proofErr w:type="spellStart"/>
+      <w:r>
+        <w:t>pgC</w:t>
+      </w:r>
+      <w:proofErr w:type="spellEnd"/>
+      <w:r>
+        <w:t>, or cell counts) copepod</w:t>
       </w:r>
       <w:r>
         <w:rPr>
@@ -610,12 +833,21 @@
         </w:rPr>
         <w:t xml:space="preserve">Initial means in units of </w:t>
       </w:r>
+      <w:proofErr w:type="spellStart"/>
       <w:r>
         <w:rPr>
           <w:sz w:val="20"/>
           <w:szCs w:val="20"/>
         </w:rPr>
-        <w:t>pgC mL</w:t>
+        <w:t>pgC</w:t>
+      </w:r>
+      <w:proofErr w:type="spellEnd"/>
+      <w:r>
+        <w:rPr>
+          <w:sz w:val="20"/>
+          <w:szCs w:val="20"/>
+        </w:rPr>
+        <w:t xml:space="preserve"> mL</w:t>
       </w:r>
       <w:r>
         <w:rPr>
@@ -704,7 +936,23 @@
           <w:sz w:val="20"/>
           <w:szCs w:val="20"/>
         </w:rPr>
-        <w:t xml:space="preserve"> by dividing the FR pgC copepod</w:t>
+        <w:t xml:space="preserve"> by dividing the FR </w:t>
+      </w:r>
+      <w:proofErr w:type="spellStart"/>
+      <w:r>
+        <w:rPr>
+          <w:sz w:val="20"/>
+          <w:szCs w:val="20"/>
+        </w:rPr>
+        <w:t>pgC</w:t>
+      </w:r>
+      <w:proofErr w:type="spellEnd"/>
+      <w:r>
+        <w:rPr>
+          <w:sz w:val="20"/>
+          <w:szCs w:val="20"/>
+        </w:rPr>
+        <w:t xml:space="preserve"> copepod</w:t>
       </w:r>
       <w:r>
         <w:rPr>
@@ -768,7 +1016,15 @@
         <w:t>I = initial samples</w:t>
       </w:r>
       <w:r>
-        <w:t>, either in pgC mL</w:t>
+        <w:t xml:space="preserve">, either in </w:t>
+      </w:r>
+      <w:proofErr w:type="spellStart"/>
+      <w:r>
+        <w:t>pgC</w:t>
+      </w:r>
+      <w:proofErr w:type="spellEnd"/>
+      <w:r>
+        <w:t xml:space="preserve"> mL</w:t>
       </w:r>
       <w:r>
         <w:rPr>
@@ -850,7 +1106,10 @@
         </w:numPr>
       </w:pPr>
       <w:r>
-        <w:t>Organsim dimensions</w:t>
+        <w:t>Organism</w:t>
+      </w:r>
+      <w:r>
+        <w:t xml:space="preserve"> dimensions</w:t>
       </w:r>
     </w:p>
     <w:p>
@@ -976,7 +1235,15 @@
         </w:numPr>
       </w:pPr>
       <w:r>
-        <w:t>Need to calculate the means of the replicates of the initial samples biomass pgC mL</w:t>
+        <w:t xml:space="preserve">Need to calculate the means of the replicates of the initial samples biomass </w:t>
+      </w:r>
+      <w:proofErr w:type="spellStart"/>
+      <w:r>
+        <w:t>pgC</w:t>
+      </w:r>
+      <w:proofErr w:type="spellEnd"/>
+      <w:r>
+        <w:t xml:space="preserve"> mL</w:t>
       </w:r>
       <w:r>
         <w:rPr>
@@ -1009,7 +1276,15 @@
         </w:numPr>
       </w:pPr>
       <w:r>
-        <w:t>Abundance, in biomass pgC mL</w:t>
+        <w:t xml:space="preserve">Abundance, in biomass </w:t>
+      </w:r>
+      <w:proofErr w:type="spellStart"/>
+      <w:r>
+        <w:t>pgC</w:t>
+      </w:r>
+      <w:proofErr w:type="spellEnd"/>
+      <w:r>
+        <w:t xml:space="preserve"> mL</w:t>
       </w:r>
       <w:r>
         <w:rPr>
@@ -1018,7 +1293,15 @@
         <w:t>-1</w:t>
       </w:r>
       <w:r>
-        <w:t xml:space="preserve"> or µgC L</w:t>
+        <w:t xml:space="preserve"> or µ</w:t>
+      </w:r>
+      <w:proofErr w:type="spellStart"/>
+      <w:r>
+        <w:t>gC</w:t>
+      </w:r>
+      <w:proofErr w:type="spellEnd"/>
+      <w:r>
+        <w:t xml:space="preserve"> L</w:t>
       </w:r>
       <w:r>
         <w:rPr>
@@ -1032,8 +1315,13 @@
       <w:r>
         <w:t xml:space="preserve">of the initial samples, </w:t>
       </w:r>
-      <w:r>
-        <w:t>pgC mL</w:t>
+      <w:proofErr w:type="spellStart"/>
+      <w:r>
+        <w:t>pgC</w:t>
+      </w:r>
+      <w:proofErr w:type="spellEnd"/>
+      <w:r>
+        <w:t xml:space="preserve"> mL</w:t>
       </w:r>
       <w:r>
         <w:rPr>
@@ -1042,7 +1330,15 @@
         <w:t>-1</w:t>
       </w:r>
       <w:r>
-        <w:t xml:space="preserve"> or µgC L</w:t>
+        <w:t xml:space="preserve"> or µ</w:t>
+      </w:r>
+      <w:proofErr w:type="spellStart"/>
+      <w:r>
+        <w:t>gC</w:t>
+      </w:r>
+      <w:proofErr w:type="spellEnd"/>
+      <w:r>
+        <w:t xml:space="preserve"> L</w:t>
       </w:r>
       <w:r>
         <w:rPr>
@@ -1160,8 +1456,13 @@
         <w:t>e</w:t>
       </w:r>
       <w:r>
-        <w:t xml:space="preserve"> that has everything, volbio_all_cr.Rdata</w:t>
-      </w:r>
+        <w:t xml:space="preserve"> that has everything, </w:t>
+      </w:r>
+      <w:proofErr w:type="spellStart"/>
+      <w:r>
+        <w:t>volbio_all_cr.Rdata</w:t>
+      </w:r>
+      <w:proofErr w:type="spellEnd"/>
     </w:p>
     <w:p>
       <w:pPr>
@@ -1172,8 +1473,37 @@
         </w:numPr>
       </w:pPr>
       <w:r>
-        <w:t>columns include: samp_ev, group_size, exp, rep, cpm, bio_pgC_ml</w:t>
-      </w:r>
+        <w:t xml:space="preserve">columns include: </w:t>
+      </w:r>
+      <w:proofErr w:type="spellStart"/>
+      <w:r>
+        <w:t>samp_ev</w:t>
+      </w:r>
+      <w:proofErr w:type="spellEnd"/>
+      <w:r>
+        <w:t xml:space="preserve">, </w:t>
+      </w:r>
+      <w:proofErr w:type="spellStart"/>
+      <w:r>
+        <w:t>group_size</w:t>
+      </w:r>
+      <w:proofErr w:type="spellEnd"/>
+      <w:r>
+        <w:t xml:space="preserve">, exp, rep, </w:t>
+      </w:r>
+      <w:proofErr w:type="spellStart"/>
+      <w:r>
+        <w:t>cpm</w:t>
+      </w:r>
+      <w:proofErr w:type="spellEnd"/>
+      <w:r>
+        <w:t xml:space="preserve">, </w:t>
+      </w:r>
+      <w:proofErr w:type="spellStart"/>
+      <w:r>
+        <w:t>bio_pgC_ml</w:t>
+      </w:r>
+      <w:proofErr w:type="spellEnd"/>
     </w:p>
     <w:p>
       <w:pPr>
@@ -1184,7 +1514,43 @@
         </w:numPr>
       </w:pPr>
       <w:r>
-        <w:t>Sum up the cpm for the 15 group_size groups, adding all cpm for organisms that fall into those 15 categories, such as, all the small centric diatoms in a sampling event, experimental bottle</w:t>
+        <w:t xml:space="preserve">Sum up the </w:t>
+      </w:r>
+      <w:proofErr w:type="spellStart"/>
+      <w:r>
+        <w:t>cpm</w:t>
+      </w:r>
+      <w:proofErr w:type="spellEnd"/>
+      <w:r>
+        <w:t xml:space="preserve"> for the 1</w:t>
+      </w:r>
+      <w:r>
+        <w:t>7</w:t>
+      </w:r>
+      <w:r>
+        <w:t xml:space="preserve"> </w:t>
+      </w:r>
+      <w:proofErr w:type="spellStart"/>
+      <w:r>
+        <w:t>group_size</w:t>
+      </w:r>
+      <w:proofErr w:type="spellEnd"/>
+      <w:r>
+        <w:t xml:space="preserve"> groups, adding all </w:t>
+      </w:r>
+      <w:proofErr w:type="spellStart"/>
+      <w:r>
+        <w:t>cpm</w:t>
+      </w:r>
+      <w:proofErr w:type="spellEnd"/>
+      <w:r>
+        <w:t xml:space="preserve"> for organisms that fall into those 1</w:t>
+      </w:r>
+      <w:r>
+        <w:t>7</w:t>
+      </w:r>
+      <w:r>
+        <w:t xml:space="preserve"> categories, such as, all the small centric diatoms in a sampling event, experimental bottle</w:t>
       </w:r>
     </w:p>
     <w:p>
@@ -1196,8 +1562,147 @@
         </w:numPr>
       </w:pPr>
       <w:r>
-        <w:t>15 major taxa groups abbreviations: ChlSm, ChlLg, CilSm, CilLg, CyanoSm, CyanoLg, CenDiaLg, CenDiaSm, PenDiaSm, PenDiaLg, DinoLg, FlagSm, FlagLg, UnidSm, UnidLg</w:t>
-      </w:r>
+        <w:t>1</w:t>
+      </w:r>
+      <w:r>
+        <w:t>7</w:t>
+      </w:r>
+      <w:r>
+        <w:t xml:space="preserve"> major taxa groups abbreviations: </w:t>
+      </w:r>
+      <w:proofErr w:type="spellStart"/>
+      <w:r>
+        <w:t>ChlSm</w:t>
+      </w:r>
+      <w:proofErr w:type="spellEnd"/>
+      <w:r>
+        <w:t xml:space="preserve">, </w:t>
+      </w:r>
+      <w:proofErr w:type="spellStart"/>
+      <w:r>
+        <w:t>ChlLg</w:t>
+      </w:r>
+      <w:proofErr w:type="spellEnd"/>
+      <w:r>
+        <w:t xml:space="preserve">, </w:t>
+      </w:r>
+      <w:proofErr w:type="spellStart"/>
+      <w:r>
+        <w:t>CilSm</w:t>
+      </w:r>
+      <w:proofErr w:type="spellEnd"/>
+      <w:r>
+        <w:t xml:space="preserve">, </w:t>
+      </w:r>
+      <w:proofErr w:type="spellStart"/>
+      <w:r>
+        <w:t>CilLg</w:t>
+      </w:r>
+      <w:proofErr w:type="spellEnd"/>
+      <w:r>
+        <w:t xml:space="preserve">, </w:t>
+      </w:r>
+      <w:proofErr w:type="spellStart"/>
+      <w:r>
+        <w:t>CyanoSm</w:t>
+      </w:r>
+      <w:proofErr w:type="spellEnd"/>
+      <w:r>
+        <w:t xml:space="preserve">, </w:t>
+      </w:r>
+      <w:proofErr w:type="spellStart"/>
+      <w:r>
+        <w:t>CyanoLg</w:t>
+      </w:r>
+      <w:proofErr w:type="spellEnd"/>
+      <w:r>
+        <w:t xml:space="preserve">, </w:t>
+      </w:r>
+      <w:proofErr w:type="spellStart"/>
+      <w:r>
+        <w:t>CenDiaLg</w:t>
+      </w:r>
+      <w:proofErr w:type="spellEnd"/>
+      <w:r>
+        <w:t xml:space="preserve">, </w:t>
+      </w:r>
+      <w:proofErr w:type="spellStart"/>
+      <w:r>
+        <w:t>CenDiaSm</w:t>
+      </w:r>
+      <w:proofErr w:type="spellEnd"/>
+      <w:r>
+        <w:t xml:space="preserve">, </w:t>
+      </w:r>
+      <w:proofErr w:type="spellStart"/>
+      <w:r>
+        <w:t>ChnDiaLg</w:t>
+      </w:r>
+      <w:proofErr w:type="spellEnd"/>
+      <w:r>
+        <w:t xml:space="preserve">, </w:t>
+      </w:r>
+      <w:proofErr w:type="spellStart"/>
+      <w:r>
+        <w:t>ChnDiaSm</w:t>
+      </w:r>
+      <w:proofErr w:type="spellEnd"/>
+      <w:r>
+        <w:t xml:space="preserve">, </w:t>
+      </w:r>
+      <w:proofErr w:type="spellStart"/>
+      <w:r>
+        <w:t>PenDiaSm</w:t>
+      </w:r>
+      <w:proofErr w:type="spellEnd"/>
+      <w:r>
+        <w:t xml:space="preserve">, </w:t>
+      </w:r>
+      <w:proofErr w:type="spellStart"/>
+      <w:r>
+        <w:t>PenDiaLg</w:t>
+      </w:r>
+      <w:proofErr w:type="spellEnd"/>
+      <w:r>
+        <w:t xml:space="preserve">, </w:t>
+      </w:r>
+      <w:proofErr w:type="spellStart"/>
+      <w:r>
+        <w:t>DinoLg</w:t>
+      </w:r>
+      <w:proofErr w:type="spellEnd"/>
+      <w:r>
+        <w:t xml:space="preserve">, </w:t>
+      </w:r>
+      <w:proofErr w:type="spellStart"/>
+      <w:r>
+        <w:t>FlagSm</w:t>
+      </w:r>
+      <w:proofErr w:type="spellEnd"/>
+      <w:r>
+        <w:t xml:space="preserve">, </w:t>
+      </w:r>
+      <w:proofErr w:type="spellStart"/>
+      <w:r>
+        <w:t>FlagLg</w:t>
+      </w:r>
+      <w:proofErr w:type="spellEnd"/>
+      <w:r>
+        <w:t xml:space="preserve">, </w:t>
+      </w:r>
+      <w:proofErr w:type="spellStart"/>
+      <w:r>
+        <w:t>UnidSm</w:t>
+      </w:r>
+      <w:proofErr w:type="spellEnd"/>
+      <w:r>
+        <w:t xml:space="preserve">, </w:t>
+      </w:r>
+      <w:proofErr w:type="spellStart"/>
+      <w:r>
+        <w:t>UnidLg</w:t>
+      </w:r>
+      <w:proofErr w:type="spellEnd"/>
     </w:p>
     <w:p>
       <w:pPr>
@@ -1208,7 +1713,15 @@
         </w:numPr>
       </w:pPr>
       <w:r>
-        <w:t>Create a data frame with only the C and E cpm columns (the control samples and the experimental samples).</w:t>
+        <w:t xml:space="preserve">Create a data frame with only the C and E </w:t>
+      </w:r>
+      <w:proofErr w:type="spellStart"/>
+      <w:r>
+        <w:t>cpm</w:t>
+      </w:r>
+      <w:proofErr w:type="spellEnd"/>
+      <w:r>
+        <w:t xml:space="preserve"> columns (the control samples and the experimental samples).</w:t>
       </w:r>
     </w:p>
     <w:p>
@@ -1244,7 +1757,23 @@
         <w:t>l</w:t>
       </w:r>
       <w:r>
-        <w:t xml:space="preserve"> means across the three replicates. When writing the group_by argument, leave out the rep column so that what remains in the data frame is  one row for each individiual organism/size and the mean of the control sample counts per ml</w:t>
+        <w:t xml:space="preserve"> means across the three replicates. When writing the </w:t>
+      </w:r>
+      <w:proofErr w:type="spellStart"/>
+      <w:r>
+        <w:t>group_by</w:t>
+      </w:r>
+      <w:proofErr w:type="spellEnd"/>
+      <w:r>
+        <w:t xml:space="preserve"> argument, leave out the rep column so that what remains in the data frame is  one row for each </w:t>
+      </w:r>
+      <w:proofErr w:type="spellStart"/>
+      <w:r>
+        <w:t>individiual</w:t>
+      </w:r>
+      <w:proofErr w:type="spellEnd"/>
+      <w:r>
+        <w:t xml:space="preserve"> organism/size and the mean of the control sample counts per ml</w:t>
       </w:r>
       <w:r>
         <w:t>.</w:t>
@@ -1259,7 +1788,15 @@
         </w:numPr>
       </w:pPr>
       <w:r>
-        <w:t>Since clearance rate needs the mean control samples and the three replicates experimental samples, join those two data frames into one. This will necessarily include the rep column, since we need the experimental samples individucal replicate counts or biomass for the calculation.</w:t>
+        <w:t xml:space="preserve">Since clearance rate needs the mean control samples and the three replicates experimental samples, join those two data frames into one. This will necessarily include the rep column, since we need the experimental samples </w:t>
+      </w:r>
+      <w:proofErr w:type="spellStart"/>
+      <w:r>
+        <w:t>individucal</w:t>
+      </w:r>
+      <w:proofErr w:type="spellEnd"/>
+      <w:r>
+        <w:t xml:space="preserve"> replicate counts or biomass for the calculation.</w:t>
       </w:r>
     </w:p>
     <w:p>
@@ -1345,8 +1882,13 @@
       <w:r>
         <w:t xml:space="preserve">Make a </w:t>
       </w:r>
-      <w:r>
-        <w:t>df that combines rep CR with mean CR</w:t>
+      <w:proofErr w:type="spellStart"/>
+      <w:r>
+        <w:t>df</w:t>
+      </w:r>
+      <w:proofErr w:type="spellEnd"/>
+      <w:r>
+        <w:t xml:space="preserve"> that combines rep CR with mean CR</w:t>
       </w:r>
       <w:r>
         <w:t>, to u</w:t>
@@ -1422,7 +1964,15 @@
         <w:t xml:space="preserve"> samples data frame, apply the mean function to biomass per ml</w:t>
       </w:r>
       <w:r>
-        <w:t xml:space="preserve"> (bio_pgC_ml)</w:t>
+        <w:t xml:space="preserve"> (</w:t>
+      </w:r>
+      <w:proofErr w:type="spellStart"/>
+      <w:r>
+        <w:t>bio_pgC_ml</w:t>
+      </w:r>
+      <w:proofErr w:type="spellEnd"/>
+      <w:r>
+        <w:t>)</w:t>
       </w:r>
       <w:r>
         <w:t>, to get the contro</w:t>
@@ -1431,7 +1981,15 @@
         <w:t>l</w:t>
       </w:r>
       <w:r>
-        <w:t xml:space="preserve"> means across the three replicates. When writing the group_by argument, leave out the rep column so that what remains in the data frame is  one row for each </w:t>
+        <w:t xml:space="preserve"> means across the three replicates. When writing the </w:t>
+      </w:r>
+      <w:proofErr w:type="spellStart"/>
+      <w:r>
+        <w:t>group_by</w:t>
+      </w:r>
+      <w:proofErr w:type="spellEnd"/>
+      <w:r>
+        <w:t xml:space="preserve"> argument, leave out the rep column so that what remains in the data frame is  one row for each </w:t>
       </w:r>
       <w:r>
         <w:t>individual</w:t>
@@ -1529,7 +2087,15 @@
         </w:numPr>
       </w:pPr>
       <w:r>
-        <w:t>Make a df that combines rep FR with mean FR</w:t>
+        <w:t xml:space="preserve">Make a </w:t>
+      </w:r>
+      <w:proofErr w:type="spellStart"/>
+      <w:r>
+        <w:t>df</w:t>
+      </w:r>
+      <w:proofErr w:type="spellEnd"/>
+      <w:r>
+        <w:t xml:space="preserve"> that combines rep FR with mean FR</w:t>
       </w:r>
       <w:r>
         <w:t>.</w:t>
@@ -1544,7 +2110,15 @@
         </w:numPr>
       </w:pPr>
       <w:r>
-        <w:t xml:space="preserve">For the biomass ingestion rates, add a column that converts FR from pgC </w:t>
+        <w:t xml:space="preserve">For the biomass ingestion rates, add a column that converts FR from </w:t>
+      </w:r>
+      <w:proofErr w:type="spellStart"/>
+      <w:r>
+        <w:t>pgC</w:t>
+      </w:r>
+      <w:proofErr w:type="spellEnd"/>
+      <w:r>
+        <w:t xml:space="preserve"> </w:t>
       </w:r>
       <w:r>
         <w:t>copepod</w:t>
@@ -1565,7 +2139,15 @@
         <w:t>-1</w:t>
       </w:r>
       <w:r>
-        <w:t xml:space="preserve"> to ugC </w:t>
+        <w:t xml:space="preserve"> to </w:t>
+      </w:r>
+      <w:proofErr w:type="spellStart"/>
+      <w:r>
+        <w:t>ugC</w:t>
+      </w:r>
+      <w:proofErr w:type="spellEnd"/>
+      <w:r>
+        <w:t xml:space="preserve"> </w:t>
       </w:r>
       <w:r>
         <w:t>copepod</w:t>
@@ -1589,7 +2171,15 @@
         <w:t>, since I want to plot in ug.</w:t>
       </w:r>
       <w:r>
-        <w:t xml:space="preserve"> Divide the FR pgC copepod</w:t>
+        <w:t xml:space="preserve"> Divide the FR </w:t>
+      </w:r>
+      <w:proofErr w:type="spellStart"/>
+      <w:r>
+        <w:t>pgC</w:t>
+      </w:r>
+      <w:proofErr w:type="spellEnd"/>
+      <w:r>
+        <w:t xml:space="preserve"> copepod</w:t>
       </w:r>
       <w:r>
         <w:rPr>
@@ -1639,7 +2229,15 @@
         </w:numPr>
       </w:pPr>
       <w:r>
-        <w:t>Sum the counts per ml (cpm), grouping by sampling event, taxa group, experiment (Control, Experimental, Initial, Site water) and replicate</w:t>
+        <w:t>Sum the counts per ml (</w:t>
+      </w:r>
+      <w:proofErr w:type="spellStart"/>
+      <w:r>
+        <w:t>cpm</w:t>
+      </w:r>
+      <w:proofErr w:type="spellEnd"/>
+      <w:r>
+        <w:t>), grouping by sampling event, taxa group, experiment (Control, Experimental, Initial, Site water) and replicate</w:t>
       </w:r>
     </w:p>
     <w:p>
@@ -1651,7 +2249,15 @@
         </w:numPr>
       </w:pPr>
       <w:r>
-        <w:t>Take the mean of the Control cpm three replicates</w:t>
+        <w:t xml:space="preserve">Take the mean of the Control </w:t>
+      </w:r>
+      <w:proofErr w:type="spellStart"/>
+      <w:r>
+        <w:t>cpm</w:t>
+      </w:r>
+      <w:proofErr w:type="spellEnd"/>
+      <w:r>
+        <w:t xml:space="preserve"> three replicates</w:t>
       </w:r>
     </w:p>
     <w:p>
@@ -1701,7 +2307,15 @@
         <w:t xml:space="preserve"> </w:t>
       </w:r>
       <w:r>
-        <w:t>of the clearance rates of each taxa group across all sampling events, but in the summarize command, include na.rm = TRUE so that it will calculate the means of the real numbers and ignore the NAs.</w:t>
+        <w:t xml:space="preserve">of the clearance rates of each taxa group across all sampling events, but in the summarize command, include </w:t>
+      </w:r>
+      <w:proofErr w:type="spellStart"/>
+      <w:r>
+        <w:t>na.rm</w:t>
+      </w:r>
+      <w:proofErr w:type="spellEnd"/>
+      <w:r>
+        <w:t xml:space="preserve"> = TRUE so that it will calculate the means of the real numbers and ignore the NAs.</w:t>
       </w:r>
     </w:p>
     <w:p/>
@@ -1738,15 +2352,15 @@
         <w:pStyle w:val="Heading3"/>
       </w:pPr>
       <w:r>
-        <w:t>See 03_calcs_BiomassAbundance.R</w:t>
-      </w:r>
-    </w:p>
-    <w:p>
-      <w:pPr>
-        <w:pStyle w:val="Heading3"/>
-      </w:pPr>
-      <w:r>
-        <w:t>Use baseTop5 as the base data frame, for calculating with the Top 5 + Other taxa groups.</w:t>
+        <w:t xml:space="preserve">Use </w:t>
+      </w:r>
+      <w:proofErr w:type="spellStart"/>
+      <w:r>
+        <w:t>baseTop5</w:t>
+      </w:r>
+      <w:proofErr w:type="spellEnd"/>
+      <w:r>
+        <w:t xml:space="preserve"> as the base data frame, for calculating with the Top 5 + Other taxa groups.</w:t>
       </w:r>
     </w:p>
     <w:p>
@@ -1771,11 +2385,34 @@
         </w:numPr>
       </w:pPr>
       <w:r>
-        <w:t xml:space="preserve">Create a df with just the I samples: </w:t>
+        <w:t xml:space="preserve">Create a </w:t>
+      </w:r>
+      <w:proofErr w:type="spellStart"/>
+      <w:r>
+        <w:t>df</w:t>
+      </w:r>
+      <w:proofErr w:type="spellEnd"/>
+      <w:r>
+        <w:t xml:space="preserve"> with just the I samples: </w:t>
       </w:r>
       <w:r>
         <w:br/>
-        <w:t>abundanceI &lt;- baseTop5 %&gt;%  filter(exp == "I")</w:t>
+      </w:r>
+      <w:proofErr w:type="spellStart"/>
+      <w:r>
+        <w:t>abundanceI</w:t>
+      </w:r>
+      <w:proofErr w:type="spellEnd"/>
+      <w:r>
+        <w:t xml:space="preserve"> &lt;- </w:t>
+      </w:r>
+      <w:proofErr w:type="spellStart"/>
+      <w:r>
+        <w:t>baseTop5</w:t>
+      </w:r>
+      <w:proofErr w:type="spellEnd"/>
+      <w:r>
+        <w:t xml:space="preserve"> %&gt;%  filter(exp == "I")</w:t>
       </w:r>
     </w:p>
     <w:p>
@@ -1787,7 +2424,15 @@
         </w:numPr>
       </w:pPr>
       <w:r>
-        <w:t>Calculate the means of the replicates of biomass pgC mL</w:t>
+        <w:t xml:space="preserve">Calculate the means of the replicates of biomass </w:t>
+      </w:r>
+      <w:proofErr w:type="spellStart"/>
+      <w:r>
+        <w:t>pgC</w:t>
+      </w:r>
+      <w:proofErr w:type="spellEnd"/>
+      <w:r>
+        <w:t xml:space="preserve"> mL</w:t>
       </w:r>
       <w:r>
         <w:rPr>
@@ -1807,8 +2452,29 @@
           <w:numId w:val="6"/>
         </w:numPr>
       </w:pPr>
-      <w:r>
-        <w:t xml:space="preserve">group_by(samp_ev, taxaGroup) %&gt;% </w:t>
+      <w:proofErr w:type="spellStart"/>
+      <w:r>
+        <w:t>group_by</w:t>
+      </w:r>
+      <w:proofErr w:type="spellEnd"/>
+      <w:r>
+        <w:t>(</w:t>
+      </w:r>
+      <w:proofErr w:type="spellStart"/>
+      <w:r>
+        <w:t>samp_ev</w:t>
+      </w:r>
+      <w:proofErr w:type="spellEnd"/>
+      <w:r>
+        <w:t xml:space="preserve">, </w:t>
+      </w:r>
+      <w:proofErr w:type="spellStart"/>
+      <w:r>
+        <w:t>taxaGroup</w:t>
+      </w:r>
+      <w:proofErr w:type="spellEnd"/>
+      <w:r>
+        <w:t xml:space="preserve">) %&gt;% </w:t>
       </w:r>
     </w:p>
     <w:p>
@@ -1820,7 +2486,31 @@
         </w:numPr>
       </w:pPr>
       <w:r>
-        <w:t xml:space="preserve">  summarise(mnBpmItxEv = mean(bio_pgC_ml), </w:t>
+        <w:t xml:space="preserve">  </w:t>
+      </w:r>
+      <w:proofErr w:type="spellStart"/>
+      <w:r>
+        <w:t>summarise</w:t>
+      </w:r>
+      <w:proofErr w:type="spellEnd"/>
+      <w:r>
+        <w:t>(</w:t>
+      </w:r>
+      <w:proofErr w:type="spellStart"/>
+      <w:r>
+        <w:t>mnBpmItxEv</w:t>
+      </w:r>
+      <w:proofErr w:type="spellEnd"/>
+      <w:r>
+        <w:t xml:space="preserve"> = mean(</w:t>
+      </w:r>
+      <w:proofErr w:type="spellStart"/>
+      <w:r>
+        <w:t>bio_pgC_ml</w:t>
+      </w:r>
+      <w:proofErr w:type="spellEnd"/>
+      <w:r>
+        <w:t xml:space="preserve">), </w:t>
       </w:r>
     </w:p>
     <w:p>
@@ -1844,7 +2534,15 @@
         </w:numPr>
       </w:pPr>
       <w:r>
-        <w:t xml:space="preserve">  as.data.frame() %&gt;% </w:t>
+        <w:t xml:space="preserve">  </w:t>
+      </w:r>
+      <w:proofErr w:type="spellStart"/>
+      <w:r>
+        <w:t>as.data.frame</w:t>
+      </w:r>
+      <w:proofErr w:type="spellEnd"/>
+      <w:r>
+        <w:t xml:space="preserve">() %&gt;% </w:t>
       </w:r>
     </w:p>
     <w:p>
@@ -1856,7 +2554,15 @@
         </w:numPr>
       </w:pPr>
       <w:r>
-        <w:t xml:space="preserve">  rename(event = samp_ev)</w:t>
+        <w:t xml:space="preserve">  rename(event = </w:t>
+      </w:r>
+      <w:proofErr w:type="spellStart"/>
+      <w:r>
+        <w:t>samp_ev</w:t>
+      </w:r>
+      <w:proofErr w:type="spellEnd"/>
+      <w:r>
+        <w:t>)</w:t>
       </w:r>
     </w:p>
     <w:p>
@@ -1880,12 +2586,34 @@
         </w:numPr>
       </w:pPr>
       <w:r>
-        <w:lastRenderedPageBreak/>
-        <w:t xml:space="preserve">Create a df with just the S samples: </w:t>
+        <w:t xml:space="preserve">Create a </w:t>
+      </w:r>
+      <w:proofErr w:type="spellStart"/>
+      <w:r>
+        <w:t>df</w:t>
+      </w:r>
+      <w:proofErr w:type="spellEnd"/>
+      <w:r>
+        <w:t xml:space="preserve"> with just the S samples: </w:t>
       </w:r>
       <w:r>
         <w:br/>
-        <w:t>abundanceS &lt;- baseTop5 %&gt;%  filter(exp == "S")</w:t>
+      </w:r>
+      <w:proofErr w:type="spellStart"/>
+      <w:r>
+        <w:t>abundanceS</w:t>
+      </w:r>
+      <w:proofErr w:type="spellEnd"/>
+      <w:r>
+        <w:t xml:space="preserve"> &lt;- </w:t>
+      </w:r>
+      <w:proofErr w:type="spellStart"/>
+      <w:r>
+        <w:t>baseTop5</w:t>
+      </w:r>
+      <w:proofErr w:type="spellEnd"/>
+      <w:r>
+        <w:t xml:space="preserve"> %&gt;%  filter(exp == "S")</w:t>
       </w:r>
     </w:p>
     <w:p>
@@ -1897,7 +2625,15 @@
         </w:numPr>
       </w:pPr>
       <w:r>
-        <w:t>Calculate the means of the replicates of biomass pgC mL</w:t>
+        <w:t xml:space="preserve">Calculate the means of the replicates of biomass </w:t>
+      </w:r>
+      <w:proofErr w:type="spellStart"/>
+      <w:r>
+        <w:t>pgC</w:t>
+      </w:r>
+      <w:proofErr w:type="spellEnd"/>
+      <w:r>
+        <w:t xml:space="preserve"> mL</w:t>
       </w:r>
       <w:r>
         <w:rPr>
@@ -1917,8 +2653,30 @@
           <w:numId w:val="7"/>
         </w:numPr>
       </w:pPr>
-      <w:r>
-        <w:t xml:space="preserve">group_by(samp_ev, taxaGroup) %&gt;% </w:t>
+      <w:proofErr w:type="spellStart"/>
+      <w:r>
+        <w:lastRenderedPageBreak/>
+        <w:t>group_by</w:t>
+      </w:r>
+      <w:proofErr w:type="spellEnd"/>
+      <w:r>
+        <w:t>(</w:t>
+      </w:r>
+      <w:proofErr w:type="spellStart"/>
+      <w:r>
+        <w:t>samp_ev</w:t>
+      </w:r>
+      <w:proofErr w:type="spellEnd"/>
+      <w:r>
+        <w:t xml:space="preserve">, </w:t>
+      </w:r>
+      <w:proofErr w:type="spellStart"/>
+      <w:r>
+        <w:t>taxaGroup</w:t>
+      </w:r>
+      <w:proofErr w:type="spellEnd"/>
+      <w:r>
+        <w:t xml:space="preserve">) %&gt;% </w:t>
       </w:r>
     </w:p>
     <w:p>
@@ -1930,7 +2688,55 @@
         </w:numPr>
       </w:pPr>
       <w:r>
-        <w:t xml:space="preserve">  summarise(mnBpmStxEv = sum(bio_pgC_ml), # sum the biomass, pgC per ml by taxaGroup, per samp_ev. This will sum all the various entries that make up the “Other” taxa group, and all the different sizes of each of the top 5 taxa groups</w:t>
+        <w:t xml:space="preserve">  </w:t>
+      </w:r>
+      <w:proofErr w:type="spellStart"/>
+      <w:r>
+        <w:t>summarise</w:t>
+      </w:r>
+      <w:proofErr w:type="spellEnd"/>
+      <w:r>
+        <w:t>(</w:t>
+      </w:r>
+      <w:proofErr w:type="spellStart"/>
+      <w:r>
+        <w:t>mnBpmStxEv</w:t>
+      </w:r>
+      <w:proofErr w:type="spellEnd"/>
+      <w:r>
+        <w:t xml:space="preserve"> = sum(</w:t>
+      </w:r>
+      <w:proofErr w:type="spellStart"/>
+      <w:r>
+        <w:t>bio_pgC_ml</w:t>
+      </w:r>
+      <w:proofErr w:type="spellEnd"/>
+      <w:r>
+        <w:t xml:space="preserve">), # sum the biomass, </w:t>
+      </w:r>
+      <w:proofErr w:type="spellStart"/>
+      <w:r>
+        <w:t>pgC</w:t>
+      </w:r>
+      <w:proofErr w:type="spellEnd"/>
+      <w:r>
+        <w:t xml:space="preserve"> per ml by </w:t>
+      </w:r>
+      <w:proofErr w:type="spellStart"/>
+      <w:r>
+        <w:t>taxaGroup</w:t>
+      </w:r>
+      <w:proofErr w:type="spellEnd"/>
+      <w:r>
+        <w:t xml:space="preserve">, per </w:t>
+      </w:r>
+      <w:proofErr w:type="spellStart"/>
+      <w:r>
+        <w:t>samp_ev</w:t>
+      </w:r>
+      <w:proofErr w:type="spellEnd"/>
+      <w:r>
+        <w:t>. This will sum all the various entries that make up the “Other” taxa group, and all the different sizes of each of the top 5 taxa groups</w:t>
       </w:r>
     </w:p>
     <w:p>
@@ -1954,7 +2760,15 @@
         </w:numPr>
       </w:pPr>
       <w:r>
-        <w:t xml:space="preserve">  as.data.frame() %&gt;% </w:t>
+        <w:t xml:space="preserve">  </w:t>
+      </w:r>
+      <w:proofErr w:type="spellStart"/>
+      <w:r>
+        <w:t>as.data.frame</w:t>
+      </w:r>
+      <w:proofErr w:type="spellEnd"/>
+      <w:r>
+        <w:t xml:space="preserve">() %&gt;% </w:t>
       </w:r>
     </w:p>
     <w:p>
@@ -1966,7 +2780,15 @@
         </w:numPr>
       </w:pPr>
       <w:r>
-        <w:t xml:space="preserve">  rename(event = samp_ev)</w:t>
+        <w:t xml:space="preserve">  rename(event = </w:t>
+      </w:r>
+      <w:proofErr w:type="spellStart"/>
+      <w:r>
+        <w:t>samp_ev</w:t>
+      </w:r>
+      <w:proofErr w:type="spellEnd"/>
+      <w:r>
+        <w:t>)</w:t>
       </w:r>
     </w:p>
     <w:p>
@@ -2007,15 +2829,36 @@
         <w:pStyle w:val="ListParagraph"/>
       </w:pPr>
       <w:r>
-        <w:t>### Filter for the intial samples only</w:t>
-      </w:r>
-    </w:p>
-    <w:p>
-      <w:pPr>
-        <w:pStyle w:val="ListParagraph"/>
-      </w:pPr>
-      <w:r>
-        <w:t xml:space="preserve">abundanceI &lt;- baseTop5 %&gt;% </w:t>
+        <w:t xml:space="preserve">### Filter for the </w:t>
+      </w:r>
+      <w:proofErr w:type="spellStart"/>
+      <w:r>
+        <w:t>intial</w:t>
+      </w:r>
+      <w:proofErr w:type="spellEnd"/>
+      <w:r>
+        <w:t xml:space="preserve"> samples only</w:t>
+      </w:r>
+    </w:p>
+    <w:p>
+      <w:pPr>
+        <w:pStyle w:val="ListParagraph"/>
+      </w:pPr>
+      <w:proofErr w:type="spellStart"/>
+      <w:r>
+        <w:t>abundanceI</w:t>
+      </w:r>
+      <w:proofErr w:type="spellEnd"/>
+      <w:r>
+        <w:t xml:space="preserve"> &lt;- </w:t>
+      </w:r>
+      <w:proofErr w:type="spellStart"/>
+      <w:r>
+        <w:t>baseTop5</w:t>
+      </w:r>
+      <w:proofErr w:type="spellEnd"/>
+      <w:r>
+        <w:t xml:space="preserve"> %&gt;% </w:t>
       </w:r>
     </w:p>
     <w:p>
@@ -2031,103 +2874,293 @@
         <w:pStyle w:val="ListParagraph"/>
       </w:pPr>
       <w:r>
-        <w:t>### take the mean of all the biomass in pgC per ml, by event and taxaGroup</w:t>
-      </w:r>
-    </w:p>
-    <w:p>
-      <w:pPr>
-        <w:pStyle w:val="ListParagraph"/>
-      </w:pPr>
-      <w:r>
-        <w:t xml:space="preserve">AImnAgg &lt;- aggregate(bio_pgC_ml ~ samp_ev + taxaGroup, </w:t>
-      </w:r>
-    </w:p>
-    <w:p>
-      <w:pPr>
-        <w:pStyle w:val="ListParagraph"/>
-      </w:pPr>
-      <w:r>
-        <w:t xml:space="preserve">                     data = abundanceI, mean)</w:t>
-      </w:r>
-    </w:p>
-    <w:p>
-      <w:pPr>
-        <w:pStyle w:val="ListParagraph"/>
-      </w:pPr>
-      <w:r>
-        <w:t>### sum up the counts per ml by event and taxaGroup</w:t>
-      </w:r>
-    </w:p>
-    <w:p>
-      <w:pPr>
-        <w:pStyle w:val="ListParagraph"/>
-      </w:pPr>
-      <w:r>
-        <w:t xml:space="preserve">AItotCpmAgg &lt;- aggregate(cpm ~ samp_ev + taxaGroup, </w:t>
-      </w:r>
-    </w:p>
-    <w:p>
-      <w:pPr>
-        <w:pStyle w:val="ListParagraph"/>
-      </w:pPr>
-      <w:r>
-        <w:t xml:space="preserve">                         data = abundanceI, sum)</w:t>
-      </w:r>
-    </w:p>
-    <w:p>
-      <w:pPr>
-        <w:pStyle w:val="ListParagraph"/>
-      </w:pPr>
-      <w:r>
-        <w:t>### Join the two data sets together and rename samp_ev and mean biomass</w:t>
-      </w:r>
-    </w:p>
-    <w:p>
-      <w:pPr>
-        <w:pStyle w:val="ListParagraph"/>
-      </w:pPr>
-      <w:r>
-        <w:t xml:space="preserve">AIbioMnCpm &lt;- left_join(AImnAgg, AItotCpmAgg) %&gt;% </w:t>
-      </w:r>
-    </w:p>
-    <w:p>
-      <w:pPr>
-        <w:pStyle w:val="ListParagraph"/>
-      </w:pPr>
-      <w:r>
-        <w:t xml:space="preserve">  rename(mnBioPgMl=bio_pgC_ml) %&gt;% </w:t>
-      </w:r>
-    </w:p>
-    <w:p>
-      <w:pPr>
-        <w:pStyle w:val="ListParagraph"/>
-      </w:pPr>
-      <w:r>
-        <w:t xml:space="preserve">  rename(event = samp_ev)</w:t>
-      </w:r>
-    </w:p>
-    <w:p>
-      <w:pPr>
-        <w:pStyle w:val="ListParagraph"/>
-      </w:pPr>
-      <w:r>
-        <w:t>### Add a column of biomass in ugC per Liter</w:t>
-      </w:r>
-    </w:p>
-    <w:p>
-      <w:pPr>
-        <w:pStyle w:val="ListParagraph"/>
-      </w:pPr>
-      <w:r>
-        <w:t xml:space="preserve">AIbioMnCpm &lt;- AIbioMnCpm %&gt;% </w:t>
-      </w:r>
-    </w:p>
-    <w:p>
-      <w:pPr>
-        <w:pStyle w:val="ListParagraph"/>
-      </w:pPr>
-      <w:r>
-        <w:t xml:space="preserve">  mutate(mnBioUgL = mnBioPgMl*.001)</w:t>
+        <w:t xml:space="preserve">### take the mean of all the biomass in </w:t>
+      </w:r>
+      <w:proofErr w:type="spellStart"/>
+      <w:r>
+        <w:t>pgC</w:t>
+      </w:r>
+      <w:proofErr w:type="spellEnd"/>
+      <w:r>
+        <w:t xml:space="preserve"> per ml, by event and </w:t>
+      </w:r>
+      <w:proofErr w:type="spellStart"/>
+      <w:r>
+        <w:t>taxaGroup</w:t>
+      </w:r>
+      <w:proofErr w:type="spellEnd"/>
+    </w:p>
+    <w:p>
+      <w:pPr>
+        <w:pStyle w:val="ListParagraph"/>
+      </w:pPr>
+      <w:proofErr w:type="spellStart"/>
+      <w:r>
+        <w:t>AImnAgg</w:t>
+      </w:r>
+      <w:proofErr w:type="spellEnd"/>
+      <w:r>
+        <w:t xml:space="preserve"> &lt;- aggregate(</w:t>
+      </w:r>
+      <w:proofErr w:type="spellStart"/>
+      <w:r>
+        <w:t>bio_pgC_ml</w:t>
+      </w:r>
+      <w:proofErr w:type="spellEnd"/>
+      <w:r>
+        <w:t xml:space="preserve"> ~ </w:t>
+      </w:r>
+      <w:proofErr w:type="spellStart"/>
+      <w:r>
+        <w:t>samp_ev</w:t>
+      </w:r>
+      <w:proofErr w:type="spellEnd"/>
+      <w:r>
+        <w:t xml:space="preserve"> + </w:t>
+      </w:r>
+      <w:proofErr w:type="spellStart"/>
+      <w:r>
+        <w:t>taxaGroup</w:t>
+      </w:r>
+      <w:proofErr w:type="spellEnd"/>
+      <w:r>
+        <w:t xml:space="preserve">, </w:t>
+      </w:r>
+    </w:p>
+    <w:p>
+      <w:pPr>
+        <w:pStyle w:val="ListParagraph"/>
+      </w:pPr>
+      <w:r>
+        <w:t xml:space="preserve">                     data = </w:t>
+      </w:r>
+      <w:proofErr w:type="spellStart"/>
+      <w:r>
+        <w:t>abundanceI</w:t>
+      </w:r>
+      <w:proofErr w:type="spellEnd"/>
+      <w:r>
+        <w:t>, mean)</w:t>
+      </w:r>
+    </w:p>
+    <w:p>
+      <w:pPr>
+        <w:pStyle w:val="ListParagraph"/>
+      </w:pPr>
+      <w:r>
+        <w:t xml:space="preserve">### sum up the counts per ml by event and </w:t>
+      </w:r>
+      <w:proofErr w:type="spellStart"/>
+      <w:r>
+        <w:t>taxaGroup</w:t>
+      </w:r>
+      <w:proofErr w:type="spellEnd"/>
+    </w:p>
+    <w:p>
+      <w:pPr>
+        <w:pStyle w:val="ListParagraph"/>
+      </w:pPr>
+      <w:proofErr w:type="spellStart"/>
+      <w:r>
+        <w:t>AItotCpmAgg</w:t>
+      </w:r>
+      <w:proofErr w:type="spellEnd"/>
+      <w:r>
+        <w:t xml:space="preserve"> &lt;- aggregate(</w:t>
+      </w:r>
+      <w:proofErr w:type="spellStart"/>
+      <w:r>
+        <w:t>cpm</w:t>
+      </w:r>
+      <w:proofErr w:type="spellEnd"/>
+      <w:r>
+        <w:t xml:space="preserve"> ~ </w:t>
+      </w:r>
+      <w:proofErr w:type="spellStart"/>
+      <w:r>
+        <w:t>samp_ev</w:t>
+      </w:r>
+      <w:proofErr w:type="spellEnd"/>
+      <w:r>
+        <w:t xml:space="preserve"> + </w:t>
+      </w:r>
+      <w:proofErr w:type="spellStart"/>
+      <w:r>
+        <w:t>taxaGroup</w:t>
+      </w:r>
+      <w:proofErr w:type="spellEnd"/>
+      <w:r>
+        <w:t xml:space="preserve">, </w:t>
+      </w:r>
+    </w:p>
+    <w:p>
+      <w:pPr>
+        <w:pStyle w:val="ListParagraph"/>
+      </w:pPr>
+      <w:r>
+        <w:t xml:space="preserve">                         data = </w:t>
+      </w:r>
+      <w:proofErr w:type="spellStart"/>
+      <w:r>
+        <w:t>abundanceI</w:t>
+      </w:r>
+      <w:proofErr w:type="spellEnd"/>
+      <w:r>
+        <w:t>, sum)</w:t>
+      </w:r>
+    </w:p>
+    <w:p>
+      <w:pPr>
+        <w:pStyle w:val="ListParagraph"/>
+      </w:pPr>
+      <w:r>
+        <w:t xml:space="preserve">### Join the two data sets together and rename </w:t>
+      </w:r>
+      <w:proofErr w:type="spellStart"/>
+      <w:r>
+        <w:t>samp_ev</w:t>
+      </w:r>
+      <w:proofErr w:type="spellEnd"/>
+      <w:r>
+        <w:t xml:space="preserve"> and mean biomass</w:t>
+      </w:r>
+    </w:p>
+    <w:p>
+      <w:pPr>
+        <w:pStyle w:val="ListParagraph"/>
+      </w:pPr>
+      <w:proofErr w:type="spellStart"/>
+      <w:r>
+        <w:t>AIbioMnCpm</w:t>
+      </w:r>
+      <w:proofErr w:type="spellEnd"/>
+      <w:r>
+        <w:t xml:space="preserve"> &lt;- </w:t>
+      </w:r>
+      <w:proofErr w:type="spellStart"/>
+      <w:r>
+        <w:t>left_join</w:t>
+      </w:r>
+      <w:proofErr w:type="spellEnd"/>
+      <w:r>
+        <w:t>(</w:t>
+      </w:r>
+      <w:proofErr w:type="spellStart"/>
+      <w:r>
+        <w:t>AImnAgg</w:t>
+      </w:r>
+      <w:proofErr w:type="spellEnd"/>
+      <w:r>
+        <w:t xml:space="preserve">, </w:t>
+      </w:r>
+      <w:proofErr w:type="spellStart"/>
+      <w:r>
+        <w:t>AItotCpmAgg</w:t>
+      </w:r>
+      <w:proofErr w:type="spellEnd"/>
+      <w:r>
+        <w:t xml:space="preserve">) %&gt;% </w:t>
+      </w:r>
+    </w:p>
+    <w:p>
+      <w:pPr>
+        <w:pStyle w:val="ListParagraph"/>
+      </w:pPr>
+      <w:r>
+        <w:t xml:space="preserve">  rename(</w:t>
+      </w:r>
+      <w:proofErr w:type="spellStart"/>
+      <w:r>
+        <w:t>mnBioPgMl</w:t>
+      </w:r>
+      <w:proofErr w:type="spellEnd"/>
+      <w:r>
+        <w:t>=</w:t>
+      </w:r>
+      <w:proofErr w:type="spellStart"/>
+      <w:r>
+        <w:t>bio_pgC_ml</w:t>
+      </w:r>
+      <w:proofErr w:type="spellEnd"/>
+      <w:r>
+        <w:t xml:space="preserve">) %&gt;% </w:t>
+      </w:r>
+    </w:p>
+    <w:p>
+      <w:pPr>
+        <w:pStyle w:val="ListParagraph"/>
+      </w:pPr>
+      <w:r>
+        <w:t xml:space="preserve">  rename(event = </w:t>
+      </w:r>
+      <w:proofErr w:type="spellStart"/>
+      <w:r>
+        <w:t>samp_ev</w:t>
+      </w:r>
+      <w:proofErr w:type="spellEnd"/>
+      <w:r>
+        <w:t>)</w:t>
+      </w:r>
+    </w:p>
+    <w:p>
+      <w:pPr>
+        <w:pStyle w:val="ListParagraph"/>
+      </w:pPr>
+      <w:r>
+        <w:t xml:space="preserve">### Add a column of biomass in </w:t>
+      </w:r>
+      <w:proofErr w:type="spellStart"/>
+      <w:r>
+        <w:t>ugC</w:t>
+      </w:r>
+      <w:proofErr w:type="spellEnd"/>
+      <w:r>
+        <w:t xml:space="preserve"> per Liter</w:t>
+      </w:r>
+    </w:p>
+    <w:p>
+      <w:pPr>
+        <w:pStyle w:val="ListParagraph"/>
+      </w:pPr>
+      <w:proofErr w:type="spellStart"/>
+      <w:r>
+        <w:t>AIbioMnCpm</w:t>
+      </w:r>
+      <w:proofErr w:type="spellEnd"/>
+      <w:r>
+        <w:t xml:space="preserve"> &lt;- </w:t>
+      </w:r>
+      <w:proofErr w:type="spellStart"/>
+      <w:r>
+        <w:t>AIbioMnCpm</w:t>
+      </w:r>
+      <w:proofErr w:type="spellEnd"/>
+      <w:r>
+        <w:t xml:space="preserve"> %&gt;% </w:t>
+      </w:r>
+    </w:p>
+    <w:p>
+      <w:pPr>
+        <w:pStyle w:val="ListParagraph"/>
+      </w:pPr>
+      <w:r>
+        <w:t xml:space="preserve">  mutate(</w:t>
+      </w:r>
+      <w:proofErr w:type="spellStart"/>
+      <w:r>
+        <w:t>mnBioUgL</w:t>
+      </w:r>
+      <w:proofErr w:type="spellEnd"/>
+      <w:r>
+        <w:t xml:space="preserve"> = </w:t>
+      </w:r>
+      <w:proofErr w:type="spellStart"/>
+      <w:r>
+        <w:t>mnBioPgMl</w:t>
+      </w:r>
+      <w:proofErr w:type="spellEnd"/>
+      <w:r>
+        <w:t>*.001)</w:t>
       </w:r>
     </w:p>
     <w:p>
@@ -2156,15 +3189,36 @@
         <w:pStyle w:val="ListParagraph"/>
       </w:pPr>
       <w:r>
-        <w:t>### Filter for the intial samples only</w:t>
-      </w:r>
-    </w:p>
-    <w:p>
-      <w:pPr>
-        <w:pStyle w:val="ListParagraph"/>
-      </w:pPr>
-      <w:r>
-        <w:t xml:space="preserve">abundanceI &lt;- baseTop5 %&gt;% </w:t>
+        <w:t xml:space="preserve">### Filter for the </w:t>
+      </w:r>
+      <w:proofErr w:type="spellStart"/>
+      <w:r>
+        <w:t>intial</w:t>
+      </w:r>
+      <w:proofErr w:type="spellEnd"/>
+      <w:r>
+        <w:t xml:space="preserve"> samples only</w:t>
+      </w:r>
+    </w:p>
+    <w:p>
+      <w:pPr>
+        <w:pStyle w:val="ListParagraph"/>
+      </w:pPr>
+      <w:proofErr w:type="spellStart"/>
+      <w:r>
+        <w:t>abundanceI</w:t>
+      </w:r>
+      <w:proofErr w:type="spellEnd"/>
+      <w:r>
+        <w:t xml:space="preserve"> &lt;- </w:t>
+      </w:r>
+      <w:proofErr w:type="spellStart"/>
+      <w:r>
+        <w:t>baseTop5</w:t>
+      </w:r>
+      <w:proofErr w:type="spellEnd"/>
+      <w:r>
+        <w:t xml:space="preserve"> %&gt;% </w:t>
       </w:r>
     </w:p>
     <w:p>
@@ -2180,105 +3234,295 @@
         <w:pStyle w:val="ListParagraph"/>
       </w:pPr>
       <w:r>
-        <w:t>### take the mean of all the biomass in pgC per ml, by event and taxaGroup</w:t>
-      </w:r>
-    </w:p>
-    <w:p>
-      <w:pPr>
-        <w:pStyle w:val="ListParagraph"/>
-      </w:pPr>
-      <w:r>
-        <w:t xml:space="preserve">AImnRepsAgg &lt;- aggregate(bio_pgC_ml ~ samp_ev + szesd, </w:t>
-      </w:r>
-    </w:p>
-    <w:p>
-      <w:pPr>
-        <w:pStyle w:val="ListParagraph"/>
-      </w:pPr>
-      <w:r>
-        <w:t xml:space="preserve">                     data = abundanceI, mean)</w:t>
-      </w:r>
-    </w:p>
-    <w:p>
-      <w:pPr>
-        <w:pStyle w:val="ListParagraph"/>
-      </w:pPr>
-      <w:r>
-        <w:t>### sum up the counts per ml by event and taxaGroup</w:t>
-      </w:r>
-    </w:p>
-    <w:p>
-      <w:pPr>
-        <w:pStyle w:val="ListParagraph"/>
-      </w:pPr>
-      <w:r>
-        <w:t xml:space="preserve">AItotCpmAgg &lt;- aggregate(cpm ~ samp_ev + taxaGroup, </w:t>
-      </w:r>
-    </w:p>
-    <w:p>
-      <w:pPr>
-        <w:pStyle w:val="ListParagraph"/>
-      </w:pPr>
-      <w:r>
-        <w:t xml:space="preserve">                         data = abundanceI, sum)</w:t>
-      </w:r>
-    </w:p>
-    <w:p>
-      <w:pPr>
-        <w:pStyle w:val="ListParagraph"/>
-      </w:pPr>
-      <w:r>
-        <w:t>### Join the two data sets together and rename samp_ev and mean biomass</w:t>
-      </w:r>
-    </w:p>
-    <w:p>
-      <w:pPr>
-        <w:pStyle w:val="ListParagraph"/>
-      </w:pPr>
-      <w:r>
-        <w:t xml:space="preserve">AIbioMnCpm &lt;- left_join(AImnAgg, AItotCpmAgg) %&gt;% </w:t>
-      </w:r>
-    </w:p>
-    <w:p>
-      <w:pPr>
-        <w:pStyle w:val="ListParagraph"/>
-      </w:pPr>
-      <w:r>
-        <w:t xml:space="preserve">  rename(mnBioPgMl=bio_pgC_ml) %&gt;% </w:t>
-      </w:r>
-    </w:p>
-    <w:p>
-      <w:pPr>
-        <w:pStyle w:val="ListParagraph"/>
+        <w:t xml:space="preserve">### take the mean of all the biomass in </w:t>
+      </w:r>
+      <w:proofErr w:type="spellStart"/>
+      <w:r>
+        <w:t>pgC</w:t>
+      </w:r>
+      <w:proofErr w:type="spellEnd"/>
+      <w:r>
+        <w:t xml:space="preserve"> per ml, by event and </w:t>
+      </w:r>
+      <w:proofErr w:type="spellStart"/>
+      <w:r>
+        <w:t>taxaGroup</w:t>
+      </w:r>
+      <w:proofErr w:type="spellEnd"/>
+    </w:p>
+    <w:p>
+      <w:pPr>
+        <w:pStyle w:val="ListParagraph"/>
+      </w:pPr>
+      <w:proofErr w:type="spellStart"/>
+      <w:r>
+        <w:t>AImnRepsAgg</w:t>
+      </w:r>
+      <w:proofErr w:type="spellEnd"/>
+      <w:r>
+        <w:t xml:space="preserve"> &lt;- aggregate(</w:t>
+      </w:r>
+      <w:proofErr w:type="spellStart"/>
+      <w:r>
+        <w:t>bio_pgC_ml</w:t>
+      </w:r>
+      <w:proofErr w:type="spellEnd"/>
+      <w:r>
+        <w:t xml:space="preserve"> ~ </w:t>
+      </w:r>
+      <w:proofErr w:type="spellStart"/>
+      <w:r>
+        <w:t>samp_ev</w:t>
+      </w:r>
+      <w:proofErr w:type="spellEnd"/>
+      <w:r>
+        <w:t xml:space="preserve"> + </w:t>
+      </w:r>
+      <w:proofErr w:type="spellStart"/>
+      <w:r>
+        <w:t>szesd</w:t>
+      </w:r>
+      <w:proofErr w:type="spellEnd"/>
+      <w:r>
+        <w:t xml:space="preserve">, </w:t>
+      </w:r>
+    </w:p>
+    <w:p>
+      <w:pPr>
+        <w:pStyle w:val="ListParagraph"/>
+      </w:pPr>
+      <w:r>
+        <w:t xml:space="preserve">                     data = </w:t>
+      </w:r>
+      <w:proofErr w:type="spellStart"/>
+      <w:r>
+        <w:t>abundanceI</w:t>
+      </w:r>
+      <w:proofErr w:type="spellEnd"/>
+      <w:r>
+        <w:t>, mean)</w:t>
+      </w:r>
+    </w:p>
+    <w:p>
+      <w:pPr>
+        <w:pStyle w:val="ListParagraph"/>
+      </w:pPr>
+      <w:r>
+        <w:t xml:space="preserve">### sum up the counts per ml by event and </w:t>
+      </w:r>
+      <w:proofErr w:type="spellStart"/>
+      <w:r>
+        <w:t>taxaGroup</w:t>
+      </w:r>
+      <w:proofErr w:type="spellEnd"/>
+    </w:p>
+    <w:p>
+      <w:pPr>
+        <w:pStyle w:val="ListParagraph"/>
+      </w:pPr>
+      <w:proofErr w:type="spellStart"/>
+      <w:r>
+        <w:t>AItotCpmAgg</w:t>
+      </w:r>
+      <w:proofErr w:type="spellEnd"/>
+      <w:r>
+        <w:t xml:space="preserve"> &lt;- aggregate(</w:t>
+      </w:r>
+      <w:proofErr w:type="spellStart"/>
+      <w:r>
+        <w:t>cpm</w:t>
+      </w:r>
+      <w:proofErr w:type="spellEnd"/>
+      <w:r>
+        <w:t xml:space="preserve"> ~ </w:t>
+      </w:r>
+      <w:proofErr w:type="spellStart"/>
+      <w:r>
+        <w:t>samp_ev</w:t>
+      </w:r>
+      <w:proofErr w:type="spellEnd"/>
+      <w:r>
+        <w:t xml:space="preserve"> + </w:t>
+      </w:r>
+      <w:proofErr w:type="spellStart"/>
+      <w:r>
+        <w:t>taxaGroup</w:t>
+      </w:r>
+      <w:proofErr w:type="spellEnd"/>
+      <w:r>
+        <w:t xml:space="preserve">, </w:t>
+      </w:r>
+    </w:p>
+    <w:p>
+      <w:pPr>
+        <w:pStyle w:val="ListParagraph"/>
+      </w:pPr>
+      <w:r>
+        <w:t xml:space="preserve">                         data = </w:t>
+      </w:r>
+      <w:proofErr w:type="spellStart"/>
+      <w:r>
+        <w:t>abundanceI</w:t>
+      </w:r>
+      <w:proofErr w:type="spellEnd"/>
+      <w:r>
+        <w:t>, sum)</w:t>
+      </w:r>
+    </w:p>
+    <w:p>
+      <w:pPr>
+        <w:pStyle w:val="ListParagraph"/>
+      </w:pPr>
+      <w:r>
+        <w:t xml:space="preserve">### Join the two data sets together and rename </w:t>
+      </w:r>
+      <w:proofErr w:type="spellStart"/>
+      <w:r>
+        <w:t>samp_ev</w:t>
+      </w:r>
+      <w:proofErr w:type="spellEnd"/>
+      <w:r>
+        <w:t xml:space="preserve"> and mean biomass</w:t>
+      </w:r>
+    </w:p>
+    <w:p>
+      <w:pPr>
+        <w:pStyle w:val="ListParagraph"/>
+      </w:pPr>
+      <w:proofErr w:type="spellStart"/>
+      <w:r>
+        <w:t>AIbioMnCpm</w:t>
+      </w:r>
+      <w:proofErr w:type="spellEnd"/>
+      <w:r>
+        <w:t xml:space="preserve"> &lt;- </w:t>
+      </w:r>
+      <w:proofErr w:type="spellStart"/>
+      <w:r>
+        <w:t>left_join</w:t>
+      </w:r>
+      <w:proofErr w:type="spellEnd"/>
+      <w:r>
+        <w:t>(</w:t>
+      </w:r>
+      <w:proofErr w:type="spellStart"/>
+      <w:r>
+        <w:t>AImnAgg</w:t>
+      </w:r>
+      <w:proofErr w:type="spellEnd"/>
+      <w:r>
+        <w:t xml:space="preserve">, </w:t>
+      </w:r>
+      <w:proofErr w:type="spellStart"/>
+      <w:r>
+        <w:t>AItotCpmAgg</w:t>
+      </w:r>
+      <w:proofErr w:type="spellEnd"/>
+      <w:r>
+        <w:t xml:space="preserve">) %&gt;% </w:t>
+      </w:r>
+    </w:p>
+    <w:p>
+      <w:pPr>
+        <w:pStyle w:val="ListParagraph"/>
+      </w:pPr>
+      <w:r>
+        <w:t xml:space="preserve">  rename(</w:t>
+      </w:r>
+      <w:proofErr w:type="spellStart"/>
+      <w:r>
+        <w:t>mnBioPgMl</w:t>
+      </w:r>
+      <w:proofErr w:type="spellEnd"/>
+      <w:r>
+        <w:t>=</w:t>
+      </w:r>
+      <w:proofErr w:type="spellStart"/>
+      <w:r>
+        <w:t>bio_pgC_ml</w:t>
+      </w:r>
+      <w:proofErr w:type="spellEnd"/>
+      <w:r>
+        <w:t xml:space="preserve">) %&gt;% </w:t>
+      </w:r>
+    </w:p>
+    <w:p>
+      <w:pPr>
+        <w:pStyle w:val="ListParagraph"/>
+      </w:pPr>
+      <w:r>
+        <w:t xml:space="preserve">  rename(event = </w:t>
+      </w:r>
+      <w:proofErr w:type="spellStart"/>
+      <w:r>
+        <w:t>samp_ev</w:t>
+      </w:r>
+      <w:proofErr w:type="spellEnd"/>
+      <w:r>
+        <w:t>)</w:t>
+      </w:r>
+    </w:p>
+    <w:p>
+      <w:pPr>
+        <w:pStyle w:val="ListParagraph"/>
+      </w:pPr>
+      <w:r>
+        <w:t xml:space="preserve">### Add a column of biomass in </w:t>
+      </w:r>
+      <w:proofErr w:type="spellStart"/>
+      <w:r>
+        <w:t>ugC</w:t>
+      </w:r>
+      <w:proofErr w:type="spellEnd"/>
+      <w:r>
+        <w:t xml:space="preserve"> per Liter</w:t>
+      </w:r>
+    </w:p>
+    <w:p>
+      <w:pPr>
+        <w:pStyle w:val="ListParagraph"/>
+      </w:pPr>
+      <w:proofErr w:type="spellStart"/>
+      <w:r>
+        <w:t>AIbioMnCpm</w:t>
+      </w:r>
+      <w:proofErr w:type="spellEnd"/>
+      <w:r>
+        <w:t xml:space="preserve"> &lt;- </w:t>
+      </w:r>
+      <w:proofErr w:type="spellStart"/>
+      <w:r>
+        <w:t>AIbioMnCpm</w:t>
+      </w:r>
+      <w:proofErr w:type="spellEnd"/>
+      <w:r>
+        <w:t xml:space="preserve"> %&gt;% </w:t>
+      </w:r>
+    </w:p>
+    <w:p>
+      <w:pPr>
+        <w:pStyle w:val="ListParagraph"/>
+        <w:ind w:left="0"/>
       </w:pPr>
       <w:r>
         <w:lastRenderedPageBreak/>
-        <w:t xml:space="preserve">  rename(event = samp_ev)</w:t>
-      </w:r>
-    </w:p>
-    <w:p>
-      <w:pPr>
-        <w:pStyle w:val="ListParagraph"/>
-      </w:pPr>
-      <w:r>
-        <w:t>### Add a column of biomass in ugC per Liter</w:t>
-      </w:r>
-    </w:p>
-    <w:p>
-      <w:pPr>
-        <w:pStyle w:val="ListParagraph"/>
-      </w:pPr>
-      <w:r>
-        <w:t xml:space="preserve">AIbioMnCpm &lt;- AIbioMnCpm %&gt;% </w:t>
-      </w:r>
-    </w:p>
-    <w:p>
-      <w:pPr>
-        <w:pStyle w:val="ListParagraph"/>
-        <w:ind w:left="0"/>
-      </w:pPr>
-      <w:r>
-        <w:t xml:space="preserve">  mutate(mnBioUgL = mnBioPgMl*.001)</w:t>
+        <w:t xml:space="preserve">  mutate(</w:t>
+      </w:r>
+      <w:proofErr w:type="spellStart"/>
+      <w:r>
+        <w:t>mnBioUgL</w:t>
+      </w:r>
+      <w:proofErr w:type="spellEnd"/>
+      <w:r>
+        <w:t xml:space="preserve"> = </w:t>
+      </w:r>
+      <w:proofErr w:type="spellStart"/>
+      <w:r>
+        <w:t>mnBioPgMl</w:t>
+      </w:r>
+      <w:proofErr w:type="spellEnd"/>
+      <w:r>
+        <w:t>*.001)</w:t>
       </w:r>
     </w:p>
     <w:p/>

</xml_diff>